<commit_message>
added data files for both sources, and added pdf for report
</commit_message>
<xml_diff>
--- a/Stage2/Report Stage-2 WORD.docx
+++ b/Stage2/Report Stage-2 WORD.docx
@@ -1,17 +1,17 @@
 
-<file path=word/document2.xml><?xml version="1.0" encoding="utf-8"?>
-<w:document xmlns:wpc="http://schemas.microsoft.com/office/word/2010/wordprocessingCanvas" xmlns:mc="http://schemas.openxmlformats.org/markup-compatibility/2006" xmlns:o="urn:schemas-microsoft-com:office:office" xmlns:r="http://schemas.openxmlformats.org/officeDocument/2006/relationships" xmlns:m="http://schemas.openxmlformats.org/officeDocument/2006/math" xmlns:v="urn:schemas-microsoft-com:vml" xmlns:wp14="http://schemas.microsoft.com/office/word/2010/wordprocessingDrawing" xmlns:wp="http://schemas.openxmlformats.org/drawingml/2006/wordprocessingDrawing" xmlns:w10="urn:schemas-microsoft-com:office:word" xmlns:w="http://schemas.openxmlformats.org/wordprocessingml/2006/main" xmlns:w14="http://schemas.microsoft.com/office/word/2010/wordml" xmlns:w15="http://schemas.microsoft.com/office/word/2012/wordml" xmlns:wpg="http://schemas.microsoft.com/office/word/2010/wordprocessingGroup" xmlns:wpi="http://schemas.microsoft.com/office/word/2010/wordprocessingInk" xmlns:wne="http://schemas.microsoft.com/office/word/2006/wordml" xmlns:wps="http://schemas.microsoft.com/office/word/2010/wordprocessingShape" mc:Ignorable="w14 w15 wp14">
+<file path=word/document.xml><?xml version="1.0" encoding="utf-8"?>
+<w:document xmlns:o="urn:schemas-microsoft-com:office:office" xmlns:r="http://schemas.openxmlformats.org/officeDocument/2006/relationships" xmlns:v="urn:schemas-microsoft-com:vml" xmlns:w="http://schemas.openxmlformats.org/wordprocessingml/2006/main" xmlns:w10="urn:schemas-microsoft-com:office:word" xmlns:wp="http://schemas.openxmlformats.org/drawingml/2006/wordprocessingDrawing" xmlns:wps="http://schemas.microsoft.com/office/word/2010/wordprocessingShape" xmlns:wpg="http://schemas.microsoft.com/office/word/2010/wordprocessingGroup" xmlns:mc="http://schemas.openxmlformats.org/markup-compatibility/2006" xmlns:wp14="http://schemas.microsoft.com/office/word/2010/wordprocessingDrawing" xmlns:w14="http://schemas.microsoft.com/office/word/2010/wordml" mc:Ignorable="w14 wp14">
   <w:body>
     <w:p>
       <w:pPr>
         <w:pStyle w:val="Normal"/>
-        <w:ind w:left="0"/>
+        <w:ind w:left="0" w:hanging="0"/>
         <w:jc w:val="center"/>
         <w:rPr>
           <w:rFonts w:ascii="Times New Roman" w:hAnsi="Times New Roman" w:eastAsia="Times New Roman" w:cs="Times New Roman"/>
-          <w:b w:val="1"/>
-          <w:bCs w:val="1"/>
-          <w:noProof w:val="0"/>
+          <w:b/>
+          <w:b/>
+          <w:bCs/>
           <w:color w:val="auto"/>
           <w:sz w:val="28"/>
           <w:szCs w:val="28"/>
@@ -20,158 +20,70 @@
       </w:pPr>
       <w:r>
         <w:rPr>
-          <w:rFonts w:ascii="Times New Roman" w:hAnsi="Times New Roman" w:eastAsia="Times New Roman" w:cs="Times New Roman"/>
-          <w:b w:val="1"/>
-          <w:bCs w:val="1"/>
-          <w:noProof w:val="0"/>
+          <w:rFonts w:eastAsia="Times New Roman" w:cs="Times New Roman" w:ascii="Times New Roman" w:hAnsi="Times New Roman"/>
+          <w:b/>
+          <w:bCs/>
           <w:color w:val="auto"/>
           <w:sz w:val="28"/>
           <w:szCs w:val="28"/>
           <w:lang w:val="en-US"/>
         </w:rPr>
-        <w:t xml:space="preserve">CRAWLING &amp; EXTRACTING STRUCTURED DATA FROM WEBPAGES DATA SCIENCE </w:t>
-      </w:r>
-      <w:r>
-        <w:rPr>
-          <w:rFonts w:ascii="Times New Roman" w:hAnsi="Times New Roman" w:eastAsia="Times New Roman" w:cs="Times New Roman"/>
-          <w:b w:val="1"/>
-          <w:bCs w:val="1"/>
-          <w:noProof w:val="0"/>
+        <w:t>CRAWLING &amp; EXTRACTING STRUCTURED DATA FROM WEBPAGES DATA SCIENCE – CS838</w:t>
+      </w:r>
+      <w:r>
+        <w:rPr/>
+        <w:br/>
+      </w:r>
+      <w:r>
+        <w:rPr>
+          <w:rFonts w:eastAsia="Times New Roman" w:cs="Times New Roman" w:ascii="Times New Roman" w:hAnsi="Times New Roman"/>
+          <w:b/>
+          <w:bCs/>
           <w:color w:val="auto"/>
           <w:sz w:val="28"/>
           <w:szCs w:val="28"/>
           <w:lang w:val="en-US"/>
         </w:rPr>
-        <w:t>–</w:t>
-      </w:r>
-      <w:r>
+        <w:t>PROJECT STAGE II</w:t>
+      </w:r>
+    </w:p>
+    <w:p>
+      <w:pPr>
+        <w:pStyle w:val="Normal"/>
+        <w:ind w:left="0" w:hanging="0"/>
+        <w:jc w:val="both"/>
         <w:rPr>
           <w:rFonts w:ascii="Times New Roman" w:hAnsi="Times New Roman" w:eastAsia="Times New Roman" w:cs="Times New Roman"/>
-          <w:b w:val="1"/>
-          <w:bCs w:val="1"/>
-          <w:noProof w:val="0"/>
+          <w:b/>
+          <w:b/>
+          <w:bCs/>
           <w:color w:val="auto"/>
           <w:sz w:val="28"/>
           <w:szCs w:val="28"/>
           <w:lang w:val="en-US"/>
         </w:rPr>
-        <w:t xml:space="preserve"> CS838</w:t>
-      </w:r>
-      <w:r>
-        <w:br/>
-      </w:r>
-      <w:r>
-        <w:rPr>
-          <w:rFonts w:ascii="Times New Roman" w:hAnsi="Times New Roman" w:eastAsia="Times New Roman" w:cs="Times New Roman"/>
-          <w:b w:val="1"/>
-          <w:bCs w:val="1"/>
-          <w:noProof w:val="0"/>
+      </w:pPr>
+      <w:r>
+        <w:rPr>
+          <w:rFonts w:eastAsia="Times New Roman" w:cs="Times New Roman" w:ascii="Times New Roman" w:hAnsi="Times New Roman"/>
+          <w:b/>
+          <w:bCs/>
           <w:color w:val="auto"/>
           <w:sz w:val="28"/>
           <w:szCs w:val="28"/>
           <w:lang w:val="en-US"/>
         </w:rPr>
-        <w:t>PROJECT STAGE II</w:t>
-      </w:r>
-    </w:p>
-    <w:p>
-      <w:pPr>
-        <w:pStyle w:val="Normal"/>
-        <w:ind w:left="0"/>
-        <w:jc w:val="both"/>
-        <w:rPr>
-          <w:rFonts w:ascii="Times New Roman" w:hAnsi="Times New Roman" w:eastAsia="Times New Roman" w:cs="Times New Roman"/>
-          <w:b w:val="1"/>
-          <w:bCs w:val="1"/>
-          <w:noProof w:val="0"/>
-          <w:color w:val="auto"/>
-          <w:sz w:val="28"/>
-          <w:szCs w:val="28"/>
-          <w:lang w:val="en-US"/>
-        </w:rPr>
-      </w:pPr>
-      <w:r>
-        <w:rPr>
-          <w:rFonts w:ascii="Times New Roman" w:hAnsi="Times New Roman" w:eastAsia="Times New Roman" w:cs="Times New Roman"/>
-          <w:b w:val="1"/>
-          <w:bCs w:val="1"/>
-          <w:noProof w:val="0"/>
-          <w:color w:val="auto"/>
-          <w:sz w:val="28"/>
-          <w:szCs w:val="28"/>
-          <w:lang w:val="en-US"/>
-        </w:rPr>
-        <w:t xml:space="preserve">Adarsh Kumar                          </w:t>
-      </w:r>
-      <w:r>
-        <w:rPr>
-          <w:rFonts w:ascii="Times New Roman" w:hAnsi="Times New Roman" w:eastAsia="Times New Roman" w:cs="Times New Roman"/>
-          <w:b w:val="1"/>
-          <w:bCs w:val="1"/>
-          <w:noProof w:val="0"/>
-          <w:color w:val="auto"/>
-          <w:sz w:val="28"/>
-          <w:szCs w:val="28"/>
-          <w:lang w:val="en-US"/>
-        </w:rPr>
-        <w:t xml:space="preserve">     </w:t>
-      </w:r>
-      <w:r>
-        <w:rPr>
-          <w:rFonts w:ascii="Times New Roman" w:hAnsi="Times New Roman" w:eastAsia="Times New Roman" w:cs="Times New Roman"/>
-          <w:b w:val="1"/>
-          <w:bCs w:val="1"/>
-          <w:noProof w:val="0"/>
-          <w:color w:val="auto"/>
-          <w:sz w:val="28"/>
-          <w:szCs w:val="28"/>
-          <w:lang w:val="en-US"/>
-        </w:rPr>
-        <w:t xml:space="preserve">Varun Batra                           </w:t>
-      </w:r>
-      <w:r>
-        <w:rPr>
-          <w:rFonts w:ascii="Times New Roman" w:hAnsi="Times New Roman" w:eastAsia="Times New Roman" w:cs="Times New Roman"/>
-          <w:b w:val="1"/>
-          <w:bCs w:val="1"/>
-          <w:noProof w:val="0"/>
-          <w:color w:val="auto"/>
-          <w:sz w:val="28"/>
-          <w:szCs w:val="28"/>
-          <w:lang w:val="en-US"/>
-        </w:rPr>
-        <w:t xml:space="preserve">    </w:t>
-      </w:r>
-      <w:r>
-        <w:rPr>
-          <w:rFonts w:ascii="Times New Roman" w:hAnsi="Times New Roman" w:eastAsia="Times New Roman" w:cs="Times New Roman"/>
-          <w:b w:val="1"/>
-          <w:bCs w:val="1"/>
-          <w:noProof w:val="0"/>
-          <w:color w:val="auto"/>
-          <w:sz w:val="28"/>
-          <w:szCs w:val="28"/>
-          <w:lang w:val="en-US"/>
-        </w:rPr>
-        <w:t>Vibhor Goel</w:t>
-      </w:r>
-    </w:p>
-    <w:p>
-      <w:pPr>
-        <w:pStyle w:val="Normal"/>
-        <w:rPr>
-          <w:rFonts w:ascii="Calibri" w:hAnsi="Calibri" w:eastAsia="Calibri" w:cs="Calibri"/>
-          <w:noProof w:val="0"/>
-          <w:color w:val="auto"/>
-          <w:sz w:val="22"/>
-          <w:szCs w:val="22"/>
-          <w:lang w:val="en-US"/>
-        </w:rPr>
-      </w:pPr>
-      <w:r>
-        <w:rPr>
-          <w:rFonts w:ascii="Calibri" w:hAnsi="Calibri" w:eastAsia="Calibri" w:cs="Calibri"/>
-          <w:noProof w:val="0"/>
+        <w:t>Adarsh Kumar                               Varun Batra                               Vibhor Goel</w:t>
+      </w:r>
+    </w:p>
+    <w:p>
+      <w:pPr>
+        <w:pStyle w:val="Normal"/>
+        <w:rPr/>
+      </w:pPr>
+      <w:r>
+        <w:rPr>
+          <w:rFonts w:eastAsia="Calibri" w:cs="Calibri"/>
           <w:color w:val="auto"/>
           <w:sz w:val="22"/>
           <w:szCs w:val="22"/>
@@ -179,12 +91,11 @@
         </w:rPr>
         <w:t xml:space="preserve"> </w:t>
       </w:r>
-      <w:hyperlink r:id="R98b694fac9694b7f">
+      <w:hyperlink r:id="rId2">
         <w:r>
           <w:rPr>
-            <w:rStyle w:val="Hyperlink"/>
-            <w:rFonts w:ascii="Calibri" w:hAnsi="Calibri" w:eastAsia="Calibri" w:cs="Calibri"/>
-            <w:noProof w:val="0"/>
+            <w:rStyle w:val="InternetLink"/>
+            <w:rFonts w:eastAsia="Calibri" w:cs="Calibri"/>
             <w:color w:val="auto"/>
             <w:sz w:val="22"/>
             <w:szCs w:val="22"/>
@@ -199,12 +110,11 @@
         </w:rPr>
         <w:t xml:space="preserve">                                             </w:t>
       </w:r>
-      <w:hyperlink r:id="Raef2abf91f1545b1">
+      <w:hyperlink r:id="rId3">
         <w:r>
           <w:rPr>
-            <w:rStyle w:val="Hyperlink"/>
-            <w:rFonts w:ascii="Calibri" w:hAnsi="Calibri" w:eastAsia="Calibri" w:cs="Calibri"/>
-            <w:noProof w:val="0"/>
+            <w:rStyle w:val="InternetLink"/>
+            <w:rFonts w:eastAsia="Calibri" w:cs="Calibri"/>
             <w:color w:val="auto"/>
             <w:sz w:val="22"/>
             <w:szCs w:val="22"/>
@@ -219,12 +129,11 @@
         </w:rPr>
         <w:t xml:space="preserve">                                          </w:t>
       </w:r>
-      <w:hyperlink r:id="R15f0e3c6336a41cd">
+      <w:hyperlink r:id="rId4">
         <w:r>
           <w:rPr>
-            <w:rStyle w:val="Hyperlink"/>
-            <w:rFonts w:ascii="Calibri" w:hAnsi="Calibri" w:eastAsia="Calibri" w:cs="Calibri"/>
-            <w:noProof w:val="0"/>
+            <w:rStyle w:val="InternetLink"/>
+            <w:rFonts w:eastAsia="Calibri" w:cs="Calibri"/>
             <w:color w:val="auto"/>
             <w:sz w:val="22"/>
             <w:szCs w:val="22"/>
@@ -239,31 +148,37 @@
         <w:pStyle w:val="Normal"/>
         <w:rPr>
           <w:rFonts w:ascii="Calibri" w:hAnsi="Calibri" w:eastAsia="Calibri" w:cs="Calibri"/>
-          <w:noProof w:val="0"/>
-          <w:color w:val="auto"/>
-          <w:sz w:val="22"/>
-          <w:szCs w:val="22"/>
-          <w:lang w:val="en-US"/>
-        </w:rPr>
-      </w:pPr>
-    </w:p>
-    <w:p>
-      <w:pPr>
-        <w:pStyle w:val="Normal"/>
-        <w:spacing w:line="270" w:lineRule="exact"/>
+          <w:color w:val="auto"/>
+          <w:sz w:val="22"/>
+          <w:szCs w:val="22"/>
+          <w:lang w:val="en-US"/>
+        </w:rPr>
+      </w:pPr>
+      <w:r>
+        <w:rPr>
+          <w:rFonts w:eastAsia="Calibri" w:cs="Calibri"/>
+          <w:color w:val="auto"/>
+          <w:sz w:val="22"/>
+          <w:szCs w:val="22"/>
+          <w:lang w:val="en-US"/>
+        </w:rPr>
+      </w:r>
+    </w:p>
+    <w:p>
+      <w:pPr>
+        <w:pStyle w:val="Normal"/>
+        <w:spacing w:lineRule="exact" w:line="270"/>
         <w:rPr>
           <w:rFonts w:ascii="Calibri" w:hAnsi="Calibri" w:eastAsia="Calibri" w:cs="Calibri"/>
-          <w:noProof w:val="0"/>
-          <w:color w:val="auto"/>
-          <w:sz w:val="22"/>
-          <w:szCs w:val="22"/>
-          <w:lang w:val="en-US"/>
-        </w:rPr>
-      </w:pPr>
-      <w:r>
-        <w:rPr>
-          <w:rFonts w:ascii="Calibri" w:hAnsi="Calibri" w:eastAsia="Calibri" w:cs="Calibri"/>
-          <w:noProof w:val="0"/>
+          <w:color w:val="auto"/>
+          <w:sz w:val="22"/>
+          <w:szCs w:val="22"/>
+          <w:lang w:val="en-US"/>
+        </w:rPr>
+      </w:pPr>
+      <w:r>
+        <w:rPr>
+          <w:rFonts w:eastAsia="Calibri" w:cs="Calibri"/>
           <w:color w:val="auto"/>
           <w:sz w:val="30"/>
           <w:szCs w:val="30"/>
@@ -272,12 +187,12 @@
         <w:t>Web Sources:</w:t>
       </w:r>
       <w:r>
+        <w:rPr/>
         <w:br/>
       </w:r>
       <w:r>
         <w:rPr>
-          <w:rFonts w:ascii="Calibri" w:hAnsi="Calibri" w:eastAsia="Calibri" w:cs="Calibri"/>
-          <w:noProof w:val="0"/>
+          <w:rFonts w:eastAsia="Calibri" w:cs="Calibri"/>
           <w:color w:val="auto"/>
           <w:sz w:val="22"/>
           <w:szCs w:val="22"/>
@@ -289,23 +204,15 @@
     <w:p>
       <w:pPr>
         <w:pStyle w:val="Normal"/>
-        <w:rPr>
-          <w:rFonts w:ascii="Calibri" w:hAnsi="Calibri" w:eastAsia="Calibri" w:cs="Calibri" w:asciiTheme="minorAscii" w:hAnsiTheme="minorAscii" w:eastAsiaTheme="minorAscii" w:cstheme="minorAscii"/>
-          <w:noProof w:val="0"/>
-          <w:color w:val="auto"/>
-          <w:sz w:val="22"/>
-          <w:szCs w:val="22"/>
-          <w:lang w:val="en-US"/>
-        </w:rPr>
-      </w:pPr>
-      <w:r>
-        <w:rPr>
-          <w:rFonts w:ascii="Calibri" w:hAnsi="Calibri" w:eastAsia="Calibri" w:cs="Calibri" w:asciiTheme="minorAscii" w:hAnsiTheme="minorAscii" w:eastAsiaTheme="minorAscii" w:cstheme="minorAscii"/>
-          <w:b w:val="1"/>
-          <w:bCs w:val="1"/>
-          <w:i w:val="1"/>
-          <w:iCs w:val="1"/>
-          <w:noProof w:val="0"/>
+        <w:rPr/>
+      </w:pPr>
+      <w:r>
+        <w:rPr>
+          <w:rFonts w:eastAsia="Calibri" w:cs="Calibri" w:cstheme="minorAscii" w:eastAsiaTheme="minorAscii"/>
+          <w:b/>
+          <w:bCs/>
+          <w:i/>
+          <w:iCs/>
           <w:color w:val="auto"/>
           <w:sz w:val="22"/>
           <w:szCs w:val="22"/>
@@ -316,12 +223,11 @@
       </w:r>
       <w:r>
         <w:rPr>
-          <w:rFonts w:ascii="Calibri" w:hAnsi="Calibri" w:eastAsia="Calibri" w:cs="Calibri" w:asciiTheme="minorAscii" w:hAnsiTheme="minorAscii" w:eastAsiaTheme="minorAscii" w:cstheme="minorAscii"/>
-          <w:b w:val="1"/>
-          <w:bCs w:val="1"/>
-          <w:i w:val="1"/>
-          <w:iCs w:val="1"/>
-          <w:noProof w:val="0"/>
+          <w:rFonts w:eastAsia="Calibri" w:cs="Calibri" w:cstheme="minorAscii" w:eastAsiaTheme="minorAscii"/>
+          <w:b/>
+          <w:bCs/>
+          <w:i/>
+          <w:iCs/>
           <w:color w:val="auto"/>
           <w:sz w:val="22"/>
           <w:szCs w:val="22"/>
@@ -331,8 +237,7 @@
       </w:r>
       <w:r>
         <w:rPr>
-          <w:rFonts w:ascii="Calibri" w:hAnsi="Calibri" w:eastAsia="Calibri" w:cs="Calibri" w:asciiTheme="minorAscii" w:hAnsiTheme="minorAscii" w:eastAsiaTheme="minorAscii" w:cstheme="minorAscii"/>
-          <w:noProof w:val="0"/>
+          <w:rFonts w:eastAsia="Calibri" w:cs="Calibri" w:cstheme="minorAscii" w:eastAsiaTheme="minorAscii"/>
           <w:color w:val="auto"/>
           <w:sz w:val="22"/>
           <w:szCs w:val="22"/>
@@ -340,12 +245,11 @@
         </w:rPr>
         <w:t xml:space="preserve">: </w:t>
       </w:r>
-      <w:hyperlink r:id="R767428ce6d054c39">
+      <w:hyperlink r:id="rId5">
         <w:r>
           <w:rPr>
-            <w:rStyle w:val="Hyperlink"/>
-            <w:rFonts w:ascii="Calibri" w:hAnsi="Calibri" w:eastAsia="Calibri" w:cs="Calibri" w:asciiTheme="minorAscii" w:hAnsiTheme="minorAscii" w:eastAsiaTheme="minorAscii" w:cstheme="minorAscii"/>
-            <w:noProof w:val="0"/>
+            <w:rStyle w:val="InternetLink"/>
+            <w:rFonts w:eastAsia="Calibri" w:cs="Calibri" w:cstheme="minorAscii" w:eastAsiaTheme="minorAscii"/>
             <w:color w:val="auto"/>
             <w:sz w:val="22"/>
             <w:szCs w:val="22"/>
@@ -354,13 +258,15 @@
           <w:t>https://www.amazon.com/</w:t>
         </w:r>
         <w:r>
+          <w:rPr>
+            <w:rStyle w:val="ListLabel3"/>
+          </w:rPr>
           <w:br/>
         </w:r>
       </w:hyperlink>
       <w:r>
         <w:rPr>
-          <w:rFonts w:ascii="Calibri" w:hAnsi="Calibri" w:eastAsia="Calibri" w:cs="Calibri" w:asciiTheme="minorAscii" w:hAnsiTheme="minorAscii" w:eastAsiaTheme="minorAscii" w:cstheme="minorAscii"/>
-          <w:noProof w:val="0"/>
+          <w:rFonts w:eastAsia="Calibri" w:cs="Calibri" w:cstheme="minorAscii" w:eastAsiaTheme="minorAscii"/>
           <w:color w:val="auto"/>
           <w:sz w:val="22"/>
           <w:szCs w:val="22"/>
@@ -372,22 +278,16 @@
     <w:p>
       <w:pPr>
         <w:pStyle w:val="Normal"/>
-        <w:spacing w:line="270" w:lineRule="exact"/>
-        <w:rPr>
-          <w:rFonts w:ascii="Calibri" w:hAnsi="Calibri" w:eastAsia="Calibri" w:cs="Calibri" w:asciiTheme="minorAscii" w:hAnsiTheme="minorAscii" w:eastAsiaTheme="minorAscii" w:cstheme="minorAscii"/>
-          <w:color w:val="auto"/>
-          <w:sz w:val="22"/>
-          <w:szCs w:val="22"/>
-        </w:rPr>
-      </w:pPr>
-      <w:r>
-        <w:rPr>
-          <w:rFonts w:ascii="Calibri" w:hAnsi="Calibri" w:eastAsia="Calibri" w:cs="Calibri" w:asciiTheme="minorAscii" w:hAnsiTheme="minorAscii" w:eastAsiaTheme="minorAscii" w:cstheme="minorAscii"/>
-          <w:b w:val="1"/>
-          <w:bCs w:val="1"/>
-          <w:i w:val="1"/>
-          <w:iCs w:val="1"/>
-          <w:noProof w:val="0"/>
+        <w:spacing w:lineRule="exact" w:line="270"/>
+        <w:rPr/>
+      </w:pPr>
+      <w:r>
+        <w:rPr>
+          <w:rFonts w:eastAsia="Calibri" w:cs="Calibri" w:cstheme="minorAscii" w:eastAsiaTheme="minorAscii"/>
+          <w:b/>
+          <w:bCs/>
+          <w:i/>
+          <w:iCs/>
           <w:color w:val="auto"/>
           <w:sz w:val="22"/>
           <w:szCs w:val="22"/>
@@ -398,12 +298,11 @@
       </w:r>
       <w:r>
         <w:rPr>
-          <w:rFonts w:ascii="Calibri" w:hAnsi="Calibri" w:eastAsia="Calibri" w:cs="Calibri" w:asciiTheme="minorAscii" w:hAnsiTheme="minorAscii" w:eastAsiaTheme="minorAscii" w:cstheme="minorAscii"/>
-          <w:b w:val="1"/>
-          <w:bCs w:val="1"/>
-          <w:i w:val="1"/>
-          <w:iCs w:val="1"/>
-          <w:noProof w:val="0"/>
+          <w:rFonts w:eastAsia="Calibri" w:cs="Calibri" w:cstheme="minorAscii" w:eastAsiaTheme="minorAscii"/>
+          <w:b/>
+          <w:bCs/>
+          <w:i/>
+          <w:iCs/>
           <w:color w:val="auto"/>
           <w:sz w:val="22"/>
           <w:szCs w:val="22"/>
@@ -413,8 +312,7 @@
       </w:r>
       <w:r>
         <w:rPr>
-          <w:rFonts w:ascii="Calibri" w:hAnsi="Calibri" w:eastAsia="Calibri" w:cs="Calibri" w:asciiTheme="minorAscii" w:hAnsiTheme="minorAscii" w:eastAsiaTheme="minorAscii" w:cstheme="minorAscii"/>
-          <w:noProof w:val="0"/>
+          <w:rFonts w:eastAsia="Calibri" w:cs="Calibri" w:cstheme="minorAscii" w:eastAsiaTheme="minorAscii"/>
           <w:color w:val="auto"/>
           <w:sz w:val="22"/>
           <w:szCs w:val="22"/>
@@ -422,12 +320,11 @@
         </w:rPr>
         <w:t xml:space="preserve">: </w:t>
       </w:r>
-      <w:hyperlink r:id="R7e2abf0c2efe4807">
+      <w:hyperlink r:id="rId6">
         <w:r>
           <w:rPr>
-            <w:rStyle w:val="Hyperlink"/>
-            <w:rFonts w:ascii="Calibri" w:hAnsi="Calibri" w:eastAsia="Calibri" w:cs="Calibri" w:asciiTheme="minorAscii" w:hAnsiTheme="minorAscii" w:eastAsiaTheme="minorAscii" w:cstheme="minorAscii"/>
-            <w:noProof w:val="0"/>
+            <w:rStyle w:val="InternetLink"/>
+            <w:rFonts w:eastAsia="Calibri" w:cs="Calibri" w:cstheme="minorAscii" w:eastAsiaTheme="minorAscii"/>
             <w:color w:val="auto"/>
             <w:sz w:val="22"/>
             <w:szCs w:val="22"/>
@@ -436,13 +333,15 @@
           <w:t>https://www.goodreads.com/</w:t>
         </w:r>
         <w:r>
+          <w:rPr>
+            <w:rStyle w:val="ListLabel3"/>
+          </w:rPr>
           <w:br/>
         </w:r>
       </w:hyperlink>
       <w:r>
         <w:rPr>
-          <w:rFonts w:ascii="Calibri" w:hAnsi="Calibri" w:eastAsia="Calibri" w:cs="Calibri" w:asciiTheme="minorAscii" w:hAnsiTheme="minorAscii" w:eastAsiaTheme="minorAscii" w:cstheme="minorAscii"/>
-          <w:noProof w:val="0"/>
+          <w:rFonts w:eastAsia="Calibri" w:cs="Calibri" w:cstheme="minorAscii" w:eastAsiaTheme="minorAscii"/>
           <w:color w:val="auto"/>
           <w:sz w:val="22"/>
           <w:szCs w:val="22"/>
@@ -451,16 +350,16 @@
         <w:t>Goodreads is the world’s largest site for readers and book recommendations. It helps people find and share books they love. Goodreads was launched in January 2007 and provides extensive details about a book.</w:t>
       </w:r>
       <w:r>
+        <w:rPr/>
         <w:br/>
       </w:r>
     </w:p>
     <w:p>
       <w:pPr>
         <w:pStyle w:val="Normal"/>
-        <w:spacing w:line="270" w:lineRule="exact"/>
+        <w:spacing w:lineRule="exact" w:line="270"/>
         <w:rPr>
           <w:rFonts w:ascii="Calibri" w:hAnsi="Calibri" w:eastAsia="Calibri" w:cs="Calibri"/>
-          <w:noProof w:val="0"/>
           <w:color w:val="auto"/>
           <w:sz w:val="30"/>
           <w:szCs w:val="30"/>
@@ -469,8 +368,7 @@
       </w:pPr>
       <w:r>
         <w:rPr>
-          <w:rFonts w:ascii="Calibri" w:hAnsi="Calibri" w:eastAsia="Calibri" w:cs="Calibri"/>
-          <w:noProof w:val="0"/>
+          <w:rFonts w:eastAsia="Calibri" w:cs="Calibri"/>
           <w:color w:val="auto"/>
           <w:sz w:val="30"/>
           <w:szCs w:val="30"/>
@@ -484,101 +382,70 @@
         <w:pStyle w:val="Normal"/>
         <w:rPr>
           <w:rFonts w:ascii="Calibri" w:hAnsi="Calibri" w:eastAsia="Calibri" w:cs="Calibri"/>
-          <w:noProof w:val="0"/>
-          <w:color w:val="auto"/>
-          <w:sz w:val="22"/>
-          <w:szCs w:val="22"/>
-          <w:lang w:val="en-US"/>
-        </w:rPr>
-      </w:pPr>
-      <w:r>
+          <w:color w:val="auto"/>
+          <w:sz w:val="22"/>
+          <w:szCs w:val="22"/>
+          <w:lang w:val="en-US"/>
+        </w:rPr>
+      </w:pPr>
+      <w:r>
+        <w:rPr>
+          <w:rFonts w:eastAsia="Calibri" w:cs="Calibri"/>
+          <w:color w:val="auto"/>
+          <w:sz w:val="22"/>
+          <w:szCs w:val="22"/>
+          <w:lang w:val="en-US"/>
+        </w:rPr>
+        <w:t>We extracted books of different categories like mystery, love, dating, religion, etc. from Amazon. From Goodreads, we extract the list of suggested books everyone should read. The extraction both the sources focuses on most popular and recommended books. This helped us ensure overlaps between entries in the 2 extracted csv tables.</w:t>
+      </w:r>
+    </w:p>
+    <w:p>
+      <w:pPr>
+        <w:pStyle w:val="Normal"/>
         <w:rPr>
           <w:rFonts w:ascii="Calibri" w:hAnsi="Calibri" w:eastAsia="Calibri" w:cs="Calibri"/>
-          <w:noProof w:val="0"/>
-          <w:color w:val="auto"/>
-          <w:sz w:val="22"/>
-          <w:szCs w:val="22"/>
-          <w:lang w:val="en-US"/>
-        </w:rPr>
-        <w:t xml:space="preserve">We extracted books of different categories like mystery, love, dating, religion, etc. from </w:t>
-      </w:r>
-      <w:r>
+          <w:color w:val="auto"/>
+          <w:sz w:val="22"/>
+          <w:szCs w:val="22"/>
+          <w:lang w:val="en-US"/>
+        </w:rPr>
+      </w:pPr>
+      <w:r>
+        <w:rPr>
+          <w:rFonts w:eastAsia="Calibri" w:cs="Calibri"/>
+          <w:color w:val="auto"/>
+          <w:sz w:val="22"/>
+          <w:szCs w:val="22"/>
+          <w:lang w:val="en-US"/>
+        </w:rPr>
+      </w:r>
+    </w:p>
+    <w:p>
+      <w:pPr>
+        <w:pStyle w:val="Normal"/>
         <w:rPr>
           <w:rFonts w:ascii="Calibri" w:hAnsi="Calibri" w:eastAsia="Calibri" w:cs="Calibri"/>
-          <w:noProof w:val="0"/>
-          <w:color w:val="auto"/>
-          <w:sz w:val="22"/>
-          <w:szCs w:val="22"/>
-          <w:lang w:val="en-US"/>
-        </w:rPr>
-        <w:t>Amazon</w:t>
-      </w:r>
-      <w:r>
+          <w:color w:val="auto"/>
+          <w:sz w:val="22"/>
+          <w:szCs w:val="22"/>
+          <w:lang w:val="en-US"/>
+        </w:rPr>
+      </w:pPr>
+      <w:r>
+        <w:rPr>
+          <w:rFonts w:eastAsia="Calibri" w:cs="Calibri"/>
+          <w:color w:val="auto"/>
+          <w:sz w:val="22"/>
+          <w:szCs w:val="22"/>
+          <w:lang w:val="en-US"/>
+        </w:rPr>
+      </w:r>
+    </w:p>
+    <w:p>
+      <w:pPr>
+        <w:pStyle w:val="Normal"/>
         <w:rPr>
           <w:rFonts w:ascii="Calibri" w:hAnsi="Calibri" w:eastAsia="Calibri" w:cs="Calibri"/>
-          <w:noProof w:val="0"/>
-          <w:color w:val="auto"/>
-          <w:sz w:val="22"/>
-          <w:szCs w:val="22"/>
-          <w:lang w:val="en-US"/>
-        </w:rPr>
-        <w:t xml:space="preserve">. </w:t>
-      </w:r>
-      <w:r>
-        <w:rPr>
-          <w:rFonts w:ascii="Calibri" w:hAnsi="Calibri" w:eastAsia="Calibri" w:cs="Calibri"/>
-          <w:noProof w:val="0"/>
-          <w:color w:val="auto"/>
-          <w:sz w:val="22"/>
-          <w:szCs w:val="22"/>
-          <w:lang w:val="en-US"/>
-        </w:rPr>
-        <w:t xml:space="preserve">From Goodreads, we extract the list of suggested books everyone should read. The extraction both the sources focuses on most popular and recommended books. </w:t>
-      </w:r>
-      <w:r>
-        <w:rPr>
-          <w:rFonts w:ascii="Calibri" w:hAnsi="Calibri" w:eastAsia="Calibri" w:cs="Calibri"/>
-          <w:noProof w:val="0"/>
-          <w:color w:val="auto"/>
-          <w:sz w:val="22"/>
-          <w:szCs w:val="22"/>
-          <w:lang w:val="en-US"/>
-        </w:rPr>
-        <w:t>This helped us ensure overlaps between entries in the 2 extracted csv tables.</w:t>
-      </w:r>
-    </w:p>
-    <w:p>
-      <w:pPr>
-        <w:pStyle w:val="Normal"/>
-        <w:rPr>
-          <w:rFonts w:ascii="Calibri" w:hAnsi="Calibri" w:eastAsia="Calibri" w:cs="Calibri"/>
-          <w:noProof w:val="0"/>
-          <w:color w:val="auto"/>
-          <w:sz w:val="22"/>
-          <w:szCs w:val="22"/>
-          <w:lang w:val="en-US"/>
-        </w:rPr>
-      </w:pPr>
-    </w:p>
-    <w:p>
-      <w:pPr>
-        <w:pStyle w:val="Normal"/>
-        <w:rPr>
-          <w:rFonts w:ascii="Calibri" w:hAnsi="Calibri" w:eastAsia="Calibri" w:cs="Calibri"/>
-          <w:noProof w:val="0"/>
-          <w:color w:val="auto"/>
-          <w:sz w:val="22"/>
-          <w:szCs w:val="22"/>
-          <w:lang w:val="en-US"/>
-        </w:rPr>
-      </w:pPr>
-    </w:p>
-    <w:p>
-      <w:pPr>
-        <w:pStyle w:val="Normal"/>
-        <w:rPr>
-          <w:rFonts w:ascii="Calibri" w:hAnsi="Calibri" w:eastAsia="Calibri" w:cs="Calibri"/>
-          <w:noProof w:val="0"/>
           <w:color w:val="auto"/>
           <w:sz w:val="30"/>
           <w:szCs w:val="30"/>
@@ -587,8 +454,7 @@
       </w:pPr>
       <w:r>
         <w:rPr>
-          <w:rFonts w:ascii="Calibri" w:hAnsi="Calibri" w:eastAsia="Calibri" w:cs="Calibri"/>
-          <w:noProof w:val="0"/>
+          <w:rFonts w:eastAsia="Calibri" w:cs="Calibri"/>
           <w:color w:val="auto"/>
           <w:sz w:val="30"/>
           <w:szCs w:val="30"/>
@@ -600,78 +466,23 @@
     <w:p>
       <w:pPr>
         <w:pStyle w:val="Normal"/>
-        <w:rPr>
-          <w:rFonts w:ascii="Calibri" w:hAnsi="Calibri" w:eastAsia="Calibri" w:cs="Calibri"/>
-          <w:noProof w:val="0"/>
-          <w:color w:val="auto"/>
-          <w:sz w:val="22"/>
-          <w:szCs w:val="22"/>
-          <w:lang w:val="en-US"/>
-        </w:rPr>
-      </w:pPr>
-      <w:r>
-        <w:rPr>
-          <w:rFonts w:ascii="Calibri" w:hAnsi="Calibri" w:eastAsia="Calibri" w:cs="Calibri"/>
-          <w:noProof w:val="0"/>
-          <w:color w:val="auto"/>
-          <w:sz w:val="22"/>
-          <w:szCs w:val="22"/>
-          <w:lang w:val="en-US"/>
-        </w:rPr>
-        <w:t xml:space="preserve">We made use of the DOM structure of HTML to extract data. We used Python </w:t>
-      </w:r>
-      <w:r>
-        <w:rPr>
-          <w:rFonts w:ascii="Calibri" w:hAnsi="Calibri" w:eastAsia="Calibri" w:cs="Calibri"/>
-          <w:noProof w:val="0"/>
-          <w:color w:val="auto"/>
-          <w:sz w:val="22"/>
-          <w:szCs w:val="22"/>
-          <w:lang w:val="en-US"/>
-        </w:rPr>
-        <w:t>and its</w:t>
-      </w:r>
-      <w:r>
-        <w:rPr>
-          <w:rFonts w:ascii="Calibri" w:hAnsi="Calibri" w:eastAsia="Calibri" w:cs="Calibri"/>
-          <w:noProof w:val="0"/>
-          <w:color w:val="auto"/>
-          <w:sz w:val="22"/>
-          <w:szCs w:val="22"/>
-          <w:lang w:val="en-US"/>
-        </w:rPr>
-        <w:t xml:space="preserve"> library </w:t>
-      </w:r>
-      <w:proofErr w:type="spellStart"/>
-      <w:r>
-        <w:rPr>
-          <w:rFonts w:ascii="Calibri" w:hAnsi="Calibri" w:eastAsia="Calibri" w:cs="Calibri"/>
-          <w:noProof w:val="0"/>
-          <w:color w:val="auto"/>
-          <w:sz w:val="22"/>
-          <w:szCs w:val="22"/>
-          <w:lang w:val="en-US"/>
-        </w:rPr>
-        <w:t>BeautifulSoup</w:t>
-      </w:r>
-      <w:proofErr w:type="spellEnd"/>
-      <w:r>
-        <w:rPr>
-          <w:rFonts w:ascii="Calibri" w:hAnsi="Calibri" w:eastAsia="Calibri" w:cs="Calibri"/>
-          <w:noProof w:val="0"/>
-          <w:color w:val="auto"/>
-          <w:sz w:val="22"/>
-          <w:szCs w:val="22"/>
-          <w:lang w:val="en-US"/>
-        </w:rPr>
-        <w:t xml:space="preserve"> to extract the various properties of the books from the HTML DOM structure. </w:t>
-      </w:r>
-      <w:hyperlink r:id="Rd7b863574005459a">
+        <w:rPr/>
+      </w:pPr>
+      <w:r>
+        <w:rPr>
+          <w:rFonts w:eastAsia="Calibri" w:cs="Calibri"/>
+          <w:color w:val="auto"/>
+          <w:sz w:val="22"/>
+          <w:szCs w:val="22"/>
+          <w:lang w:val="en-US"/>
+        </w:rPr>
+        <w:t xml:space="preserve">We made use of the DOM structure of HTML to extract data. We used Python and its library BeautifulSoup to extract the various properties of the books from the HTML DOM structure. </w:t>
+      </w:r>
+      <w:hyperlink r:id="rId7">
         <w:r>
           <w:rPr>
-            <w:rStyle w:val="Hyperlink"/>
-            <w:rFonts w:ascii="Calibri" w:hAnsi="Calibri" w:eastAsia="Calibri" w:cs="Calibri"/>
-            <w:noProof w:val="0"/>
+            <w:rStyle w:val="InternetLink"/>
+            <w:rFonts w:eastAsia="Calibri" w:cs="Calibri"/>
             <w:color w:val="auto"/>
             <w:sz w:val="22"/>
             <w:szCs w:val="22"/>
@@ -682,166 +493,88 @@
       </w:hyperlink>
       <w:r>
         <w:rPr>
+          <w:rFonts w:eastAsia="Calibri" w:cs="Calibri"/>
+          <w:color w:val="auto"/>
+          <w:sz w:val="22"/>
+          <w:szCs w:val="22"/>
+          <w:lang w:val="en-US"/>
+        </w:rPr>
+        <w:t xml:space="preserve"> is a Python library for pulling data out of HTML and XML files. It works with a parser to provide idiomatic ways of navigating, searching, and modifying the parse tree. It helps in providing a structured way for scraping structured information from web html files. We crawled across multiple pages and extracted book information using the above-mentioned tool. Creating a DOM based crawler for crawling Goodreads was relatively easy as their DOM structure was pretty straight forward. Amazon crawler required some fine tuning of the &lt;div&gt; “class” names to extract the information of use.</w:t>
+      </w:r>
+    </w:p>
+    <w:p>
+      <w:pPr>
+        <w:pStyle w:val="Normal"/>
+        <w:rPr>
           <w:rFonts w:ascii="Calibri" w:hAnsi="Calibri" w:eastAsia="Calibri" w:cs="Calibri"/>
-          <w:noProof w:val="0"/>
-          <w:color w:val="auto"/>
-          <w:sz w:val="22"/>
-          <w:szCs w:val="22"/>
-          <w:lang w:val="en-US"/>
-        </w:rPr>
-        <w:t xml:space="preserve"> is a Python library for pulling data out of HTML and XML files. It works with </w:t>
-      </w:r>
-      <w:r>
+          <w:color w:val="auto"/>
+          <w:sz w:val="22"/>
+          <w:szCs w:val="22"/>
+          <w:lang w:val="en-US"/>
+        </w:rPr>
+      </w:pPr>
+      <w:r>
+        <w:rPr>
+          <w:rFonts w:eastAsia="Calibri" w:cs="Calibri"/>
+          <w:color w:val="auto"/>
+          <w:sz w:val="22"/>
+          <w:szCs w:val="22"/>
+          <w:lang w:val="en-US"/>
+        </w:rPr>
+      </w:r>
+    </w:p>
+    <w:p>
+      <w:pPr>
+        <w:pStyle w:val="Normal"/>
         <w:rPr>
           <w:rFonts w:ascii="Calibri" w:hAnsi="Calibri" w:eastAsia="Calibri" w:cs="Calibri"/>
-          <w:noProof w:val="0"/>
-          <w:color w:val="auto"/>
-          <w:sz w:val="22"/>
-          <w:szCs w:val="22"/>
-          <w:lang w:val="en-US"/>
-        </w:rPr>
-        <w:t>a</w:t>
-      </w:r>
-      <w:r>
+          <w:color w:val="auto"/>
+          <w:sz w:val="22"/>
+          <w:szCs w:val="22"/>
+          <w:lang w:val="en-US"/>
+        </w:rPr>
+      </w:pPr>
+      <w:r>
+        <w:rPr>
+          <w:rFonts w:eastAsia="Calibri" w:cs="Calibri"/>
+          <w:color w:val="auto"/>
+          <w:sz w:val="22"/>
+          <w:szCs w:val="22"/>
+          <w:lang w:val="en-US"/>
+        </w:rPr>
+        <w:t>For extraction from Amazon, we were able to extract information from a single hit for multiple books. This significantly helped in reducing the number of http requests made. For Goodreads, we first extracted the URLs of most recommended books from their list. We then made a request for each book to extract its data from its URL.</w:t>
+      </w:r>
+    </w:p>
+    <w:p>
+      <w:pPr>
+        <w:pStyle w:val="Normal"/>
         <w:rPr>
           <w:rFonts w:ascii="Calibri" w:hAnsi="Calibri" w:eastAsia="Calibri" w:cs="Calibri"/>
-          <w:noProof w:val="0"/>
-          <w:color w:val="auto"/>
-          <w:sz w:val="22"/>
-          <w:szCs w:val="22"/>
-          <w:lang w:val="en-US"/>
-        </w:rPr>
-        <w:t xml:space="preserve"> parser to provide idiomatic ways of navigating, searching, and modifying the parse tree. It </w:t>
-      </w:r>
-      <w:r>
+          <w:color w:val="auto"/>
+          <w:sz w:val="22"/>
+          <w:szCs w:val="22"/>
+          <w:lang w:val="en-US"/>
+        </w:rPr>
+      </w:pPr>
+      <w:r>
+        <w:rPr>
+          <w:rFonts w:eastAsia="Calibri" w:cs="Calibri"/>
+          <w:color w:val="auto"/>
+          <w:sz w:val="22"/>
+          <w:szCs w:val="22"/>
+          <w:lang w:val="en-US"/>
+        </w:rPr>
+      </w:r>
+    </w:p>
+    <w:p>
+      <w:pPr>
+        <w:pStyle w:val="Normal"/>
+        <w:bidi w:val="0"/>
+        <w:spacing w:lineRule="auto" w:line="259" w:beforeAutospacing="0" w:before="0" w:afterAutospacing="0" w:after="160"/>
+        <w:ind w:left="0" w:right="0" w:hanging="0"/>
+        <w:jc w:val="left"/>
         <w:rPr>
           <w:rFonts w:ascii="Calibri" w:hAnsi="Calibri" w:eastAsia="Calibri" w:cs="Calibri"/>
-          <w:noProof w:val="0"/>
-          <w:color w:val="auto"/>
-          <w:sz w:val="22"/>
-          <w:szCs w:val="22"/>
-          <w:lang w:val="en-US"/>
-        </w:rPr>
-        <w:t>helps in providing a structured way for scraping structured information from web html files</w:t>
-      </w:r>
-      <w:r>
-        <w:rPr>
-          <w:rFonts w:ascii="Calibri" w:hAnsi="Calibri" w:eastAsia="Calibri" w:cs="Calibri"/>
-          <w:noProof w:val="0"/>
-          <w:color w:val="auto"/>
-          <w:sz w:val="22"/>
-          <w:szCs w:val="22"/>
-          <w:lang w:val="en-US"/>
-        </w:rPr>
-        <w:t>. We crawled across multiple pages and extracted book information using the above-mentioned tool. Creating a DOM based crawler f</w:t>
-      </w:r>
-      <w:r>
-        <w:rPr>
-          <w:rFonts w:ascii="Calibri" w:hAnsi="Calibri" w:eastAsia="Calibri" w:cs="Calibri"/>
-          <w:noProof w:val="0"/>
-          <w:color w:val="auto"/>
-          <w:sz w:val="22"/>
-          <w:szCs w:val="22"/>
-          <w:lang w:val="en-US"/>
-        </w:rPr>
-        <w:t>o</w:t>
-      </w:r>
-      <w:r>
-        <w:rPr>
-          <w:rFonts w:ascii="Calibri" w:hAnsi="Calibri" w:eastAsia="Calibri" w:cs="Calibri"/>
-          <w:noProof w:val="0"/>
-          <w:color w:val="auto"/>
-          <w:sz w:val="22"/>
-          <w:szCs w:val="22"/>
-          <w:lang w:val="en-US"/>
-        </w:rPr>
-        <w:t xml:space="preserve">r crawling Goodreads was relatively easy as their DOM structure was </w:t>
-      </w:r>
-      <w:proofErr w:type="gramStart"/>
-      <w:r>
-        <w:rPr>
-          <w:rFonts w:ascii="Calibri" w:hAnsi="Calibri" w:eastAsia="Calibri" w:cs="Calibri"/>
-          <w:noProof w:val="0"/>
-          <w:color w:val="auto"/>
-          <w:sz w:val="22"/>
-          <w:szCs w:val="22"/>
-          <w:lang w:val="en-US"/>
-        </w:rPr>
-        <w:t>pretty straight</w:t>
-      </w:r>
-      <w:proofErr w:type="gramEnd"/>
-      <w:r>
-        <w:rPr>
-          <w:rFonts w:ascii="Calibri" w:hAnsi="Calibri" w:eastAsia="Calibri" w:cs="Calibri"/>
-          <w:noProof w:val="0"/>
-          <w:color w:val="auto"/>
-          <w:sz w:val="22"/>
-          <w:szCs w:val="22"/>
-          <w:lang w:val="en-US"/>
-        </w:rPr>
-        <w:t xml:space="preserve"> forward. Amazon crawler required some fine tuning of the &lt;div&gt; “class” names to extract the information of use.</w:t>
-      </w:r>
-    </w:p>
-    <w:p>
-      <w:pPr>
-        <w:pStyle w:val="Normal"/>
-        <w:rPr>
-          <w:rFonts w:ascii="Calibri" w:hAnsi="Calibri" w:eastAsia="Calibri" w:cs="Calibri"/>
-          <w:noProof w:val="0"/>
-          <w:color w:val="auto"/>
-          <w:sz w:val="22"/>
-          <w:szCs w:val="22"/>
-          <w:lang w:val="en-US"/>
-        </w:rPr>
-      </w:pPr>
-    </w:p>
-    <w:p>
-      <w:pPr>
-        <w:pStyle w:val="Normal"/>
-        <w:rPr>
-          <w:rFonts w:ascii="Calibri" w:hAnsi="Calibri" w:eastAsia="Calibri" w:cs="Calibri"/>
-          <w:noProof w:val="0"/>
-          <w:color w:val="auto"/>
-          <w:sz w:val="22"/>
-          <w:szCs w:val="22"/>
-          <w:lang w:val="en-US"/>
-        </w:rPr>
-      </w:pPr>
-      <w:r>
-        <w:rPr>
-          <w:rFonts w:ascii="Calibri" w:hAnsi="Calibri" w:eastAsia="Calibri" w:cs="Calibri"/>
-          <w:noProof w:val="0"/>
-          <w:color w:val="auto"/>
-          <w:sz w:val="22"/>
-          <w:szCs w:val="22"/>
-          <w:lang w:val="en-US"/>
-        </w:rPr>
-        <w:t>For extraction from Amazon, we were able to extract information from a single hit for multiple books. This significantly helped in reducing the number of http requests made. For Goodreads, we first extracted the URLs of most recommended books from their list. We then made a request for each book to extract its data from its URL.</w:t>
-      </w:r>
-    </w:p>
-    <w:p>
-      <w:pPr>
-        <w:pStyle w:val="Normal"/>
-        <w:rPr>
-          <w:rFonts w:ascii="Calibri" w:hAnsi="Calibri" w:eastAsia="Calibri" w:cs="Calibri"/>
-          <w:noProof w:val="0"/>
-          <w:color w:val="auto"/>
-          <w:sz w:val="22"/>
-          <w:szCs w:val="22"/>
-          <w:lang w:val="en-US"/>
-        </w:rPr>
-      </w:pPr>
-    </w:p>
-    <w:p>
-      <w:pPr>
-        <w:pStyle w:val="Normal"/>
-        <w:bidi w:val="0"/>
-        <w:spacing w:before="0" w:beforeAutospacing="off" w:after="160" w:afterAutospacing="off" w:line="259" w:lineRule="auto"/>
-        <w:ind w:left="0" w:right="0"/>
-        <w:jc w:val="left"/>
-        <w:rPr>
-          <w:rFonts w:ascii="Calibri" w:hAnsi="Calibri" w:eastAsia="Calibri" w:cs="Calibri"/>
-          <w:noProof w:val="0"/>
           <w:color w:val="auto"/>
           <w:sz w:val="30"/>
           <w:szCs w:val="30"/>
@@ -850,8 +583,7 @@
       </w:pPr>
       <w:r>
         <w:rPr>
-          <w:rFonts w:ascii="Calibri" w:hAnsi="Calibri" w:eastAsia="Calibri" w:cs="Calibri"/>
-          <w:noProof w:val="0"/>
+          <w:rFonts w:eastAsia="Calibri" w:cs="Calibri"/>
           <w:color w:val="auto"/>
           <w:sz w:val="30"/>
           <w:szCs w:val="30"/>
@@ -864,158 +596,109 @@
       <w:pPr>
         <w:pStyle w:val="Normal"/>
         <w:bidi w:val="0"/>
-        <w:spacing w:before="0" w:beforeAutospacing="off" w:after="160" w:afterAutospacing="off" w:line="259" w:lineRule="auto"/>
-        <w:ind w:left="0" w:right="0"/>
+        <w:spacing w:lineRule="auto" w:line="259" w:beforeAutospacing="0" w:before="0" w:afterAutospacing="0" w:after="160"/>
+        <w:ind w:left="0" w:right="0" w:hanging="0"/>
         <w:jc w:val="left"/>
+        <w:rPr/>
+      </w:pPr>
+      <w:r>
+        <w:rPr>
+          <w:rFonts w:eastAsia="Calibri" w:cs="Calibri"/>
+          <w:color w:val="auto"/>
+          <w:sz w:val="22"/>
+          <w:szCs w:val="22"/>
+          <w:lang w:val="en-US"/>
+        </w:rPr>
+        <w:t xml:space="preserve">Number of tuples for Amazon in amazon.csv                                          =    </w:t>
+      </w:r>
+      <w:r>
+        <w:rPr>
+          <w:rFonts w:eastAsia="Calibri" w:cs="Calibri"/>
+          <w:color w:val="auto"/>
+          <w:sz w:val="22"/>
+          <w:szCs w:val="22"/>
+          <w:lang w:val="en-US"/>
+        </w:rPr>
+        <w:t>3057</w:t>
+      </w:r>
+      <w:r>
+        <w:rPr/>
+        <w:br/>
+      </w:r>
+      <w:r>
+        <w:rPr>
+          <w:rFonts w:eastAsia="Calibri" w:cs="Calibri"/>
+          <w:color w:val="auto"/>
+          <w:sz w:val="22"/>
+          <w:szCs w:val="22"/>
+          <w:lang w:val="en-US"/>
+        </w:rPr>
+        <w:t>Number of tuples for Goodreads in goodreads.csv                                =    3</w:t>
+      </w:r>
+      <w:r>
+        <w:rPr>
+          <w:rFonts w:eastAsia="Calibri" w:cs="Calibri"/>
+          <w:color w:val="auto"/>
+          <w:sz w:val="22"/>
+          <w:szCs w:val="22"/>
+          <w:lang w:val="en-US"/>
+        </w:rPr>
+        <w:t>0</w:t>
+      </w:r>
+      <w:r>
+        <w:rPr>
+          <w:rFonts w:eastAsia="Calibri" w:cs="Calibri"/>
+          <w:color w:val="auto"/>
+          <w:sz w:val="22"/>
+          <w:szCs w:val="22"/>
+          <w:lang w:val="en-US"/>
+        </w:rPr>
+        <w:t>01</w:t>
+      </w:r>
+    </w:p>
+    <w:p>
+      <w:pPr>
+        <w:pStyle w:val="Normal"/>
+        <w:bidi w:val="0"/>
+        <w:spacing w:lineRule="auto" w:line="259" w:beforeAutospacing="0" w:before="0" w:afterAutospacing="0" w:after="160"/>
+        <w:ind w:left="0" w:right="0" w:hanging="0"/>
+        <w:jc w:val="left"/>
         <w:rPr>
           <w:rFonts w:ascii="Calibri" w:hAnsi="Calibri" w:eastAsia="Calibri" w:cs="Calibri"/>
-          <w:noProof w:val="0"/>
-          <w:color w:val="auto"/>
-          <w:sz w:val="22"/>
-          <w:szCs w:val="22"/>
-          <w:lang w:val="en-US"/>
-        </w:rPr>
-      </w:pPr>
-      <w:r>
-        <w:rPr>
-          <w:rFonts w:ascii="Calibri" w:hAnsi="Calibri" w:eastAsia="Calibri" w:cs="Calibri"/>
-          <w:noProof w:val="0"/>
-          <w:color w:val="auto"/>
-          <w:sz w:val="22"/>
-          <w:szCs w:val="22"/>
-          <w:lang w:val="en-US"/>
-        </w:rPr>
-        <w:t xml:space="preserve">Number of tuples for Amazon in amazon.csv                                          =    </w:t>
-      </w:r>
-      <w:r>
-        <w:br/>
-      </w:r>
-      <w:r>
-        <w:rPr>
-          <w:rFonts w:ascii="Calibri" w:hAnsi="Calibri" w:eastAsia="Calibri" w:cs="Calibri"/>
-          <w:noProof w:val="0"/>
-          <w:color w:val="auto"/>
-          <w:sz w:val="22"/>
-          <w:szCs w:val="22"/>
-          <w:lang w:val="en-US"/>
-        </w:rPr>
-        <w:t xml:space="preserve">Number of tuples for </w:t>
-      </w:r>
-      <w:r>
-        <w:rPr>
-          <w:rFonts w:ascii="Calibri" w:hAnsi="Calibri" w:eastAsia="Calibri" w:cs="Calibri"/>
-          <w:noProof w:val="0"/>
-          <w:color w:val="auto"/>
-          <w:sz w:val="22"/>
-          <w:szCs w:val="22"/>
-          <w:lang w:val="en-US"/>
-        </w:rPr>
-        <w:t xml:space="preserve">Goodreads </w:t>
-      </w:r>
-      <w:r>
-        <w:rPr>
-          <w:rFonts w:ascii="Calibri" w:hAnsi="Calibri" w:eastAsia="Calibri" w:cs="Calibri"/>
-          <w:noProof w:val="0"/>
-          <w:color w:val="auto"/>
-          <w:sz w:val="22"/>
-          <w:szCs w:val="22"/>
-          <w:lang w:val="en-US"/>
-        </w:rPr>
-        <w:t xml:space="preserve">in </w:t>
-      </w:r>
-      <w:r>
-        <w:rPr>
-          <w:rFonts w:ascii="Calibri" w:hAnsi="Calibri" w:eastAsia="Calibri" w:cs="Calibri"/>
-          <w:noProof w:val="0"/>
-          <w:color w:val="auto"/>
-          <w:sz w:val="22"/>
-          <w:szCs w:val="22"/>
-          <w:lang w:val="en-US"/>
-        </w:rPr>
-        <w:t>goodreads</w:t>
-      </w:r>
-      <w:r>
-        <w:rPr>
-          <w:rFonts w:ascii="Calibri" w:hAnsi="Calibri" w:eastAsia="Calibri" w:cs="Calibri"/>
-          <w:noProof w:val="0"/>
-          <w:color w:val="auto"/>
-          <w:sz w:val="22"/>
-          <w:szCs w:val="22"/>
-          <w:lang w:val="en-US"/>
-        </w:rPr>
-        <w:t xml:space="preserve">.csv </w:t>
-      </w:r>
-      <w:r>
-        <w:rPr>
-          <w:rFonts w:ascii="Calibri" w:hAnsi="Calibri" w:eastAsia="Calibri" w:cs="Calibri"/>
-          <w:noProof w:val="0"/>
-          <w:color w:val="auto"/>
-          <w:sz w:val="22"/>
-          <w:szCs w:val="22"/>
-          <w:lang w:val="en-US"/>
-        </w:rPr>
-        <w:t xml:space="preserve">                               </w:t>
-      </w:r>
-      <w:r>
-        <w:rPr>
-          <w:rFonts w:ascii="Calibri" w:hAnsi="Calibri" w:eastAsia="Calibri" w:cs="Calibri"/>
-          <w:noProof w:val="0"/>
-          <w:color w:val="auto"/>
-          <w:sz w:val="22"/>
-          <w:szCs w:val="22"/>
-          <w:lang w:val="en-US"/>
-        </w:rPr>
-        <w:t xml:space="preserve">= </w:t>
-      </w:r>
-      <w:r>
-        <w:rPr>
-          <w:rFonts w:ascii="Calibri" w:hAnsi="Calibri" w:eastAsia="Calibri" w:cs="Calibri"/>
-          <w:noProof w:val="0"/>
-          <w:color w:val="auto"/>
-          <w:sz w:val="22"/>
-          <w:szCs w:val="22"/>
-          <w:lang w:val="en-US"/>
-        </w:rPr>
-        <w:t xml:space="preserve">   3101</w:t>
+          <w:color w:val="auto"/>
+          <w:sz w:val="22"/>
+          <w:szCs w:val="22"/>
+          <w:lang w:val="en-US"/>
+        </w:rPr>
+      </w:pPr>
+      <w:r>
+        <w:rPr>
+          <w:rFonts w:eastAsia="Calibri" w:cs="Calibri"/>
+          <w:color w:val="auto"/>
+          <w:sz w:val="22"/>
+          <w:szCs w:val="22"/>
+          <w:lang w:val="en-US"/>
+        </w:rPr>
       </w:r>
     </w:p>
     <w:p>
       <w:pPr>
         <w:pStyle w:val="Normal"/>
         <w:bidi w:val="0"/>
-        <w:spacing w:before="0" w:beforeAutospacing="off" w:after="160" w:afterAutospacing="off" w:line="259" w:lineRule="auto"/>
-        <w:ind w:left="0" w:right="0"/>
+        <w:spacing w:lineRule="auto" w:line="259" w:beforeAutospacing="0" w:before="0" w:afterAutospacing="0" w:after="160"/>
+        <w:ind w:left="0" w:right="0" w:hanging="0"/>
         <w:jc w:val="left"/>
         <w:rPr>
-          <w:rFonts w:ascii="Calibri" w:hAnsi="Calibri" w:eastAsia="Calibri" w:cs="Calibri"/>
-          <w:noProof w:val="0"/>
-          <w:color w:val="auto"/>
-          <w:sz w:val="22"/>
-          <w:szCs w:val="22"/>
-          <w:lang w:val="en-US"/>
-        </w:rPr>
-      </w:pPr>
-    </w:p>
-    <w:p>
-      <w:pPr>
-        <w:pStyle w:val="Normal"/>
-        <w:bidi w:val="0"/>
-        <w:spacing w:before="0" w:beforeAutospacing="off" w:after="160" w:afterAutospacing="off" w:line="259" w:lineRule="auto"/>
-        <w:ind w:left="0" w:right="0"/>
-        <w:jc w:val="left"/>
-        <w:rPr>
-          <w:rFonts w:ascii="Calibri" w:hAnsi="Calibri" w:eastAsia="Calibri" w:cs="Calibri" w:asciiTheme="minorAscii" w:hAnsiTheme="minorAscii" w:eastAsiaTheme="minorAscii" w:cstheme="minorAscii"/>
-          <w:noProof w:val="0"/>
-          <w:color w:val="auto"/>
-          <w:sz w:val="22"/>
-          <w:szCs w:val="22"/>
-          <w:lang w:val="en-US"/>
-        </w:rPr>
-      </w:pPr>
-      <w:r>
-        <w:rPr>
-          <w:rFonts w:ascii="Calibri" w:hAnsi="Calibri" w:eastAsia="Calibri" w:cs="Calibri"/>
-          <w:noProof w:val="0"/>
+          <w:rFonts w:ascii="Calibri" w:hAnsi="Calibri" w:eastAsia="Calibri" w:cs="Calibri" w:asciiTheme="minorAscii" w:cstheme="minorAscii" w:eastAsiaTheme="minorAscii" w:hAnsiTheme="minorAscii"/>
+          <w:color w:val="auto"/>
+          <w:sz w:val="22"/>
+          <w:szCs w:val="22"/>
+          <w:lang w:val="en-US"/>
+        </w:rPr>
+      </w:pPr>
+      <w:r>
+        <w:rPr>
+          <w:rFonts w:eastAsia="Calibri" w:cs="Calibri"/>
           <w:color w:val="auto"/>
           <w:sz w:val="30"/>
           <w:szCs w:val="30"/>
@@ -1024,82 +707,55 @@
         <w:t>Schema:</w:t>
       </w:r>
       <w:r>
+        <w:rPr/>
         <w:br/>
       </w:r>
       <w:r>
         <w:rPr>
-          <w:rFonts w:ascii="Calibri" w:hAnsi="Calibri" w:eastAsia="Calibri" w:cs="Calibri" w:asciiTheme="minorAscii" w:hAnsiTheme="minorAscii" w:eastAsiaTheme="minorAscii" w:cstheme="minorAscii"/>
-          <w:noProof w:val="0"/>
-          <w:color w:val="auto"/>
-          <w:sz w:val="22"/>
-          <w:szCs w:val="22"/>
-          <w:lang w:val="en-US"/>
-        </w:rPr>
-        <w:t>The schema for the 2 tables is described below</w:t>
-      </w:r>
-      <w:r>
-        <w:rPr>
-          <w:rFonts w:ascii="Calibri" w:hAnsi="Calibri" w:eastAsia="Calibri" w:cs="Calibri" w:asciiTheme="minorAscii" w:hAnsiTheme="minorAscii" w:eastAsiaTheme="minorAscii" w:cstheme="minorAscii"/>
-          <w:noProof w:val="0"/>
-          <w:color w:val="auto"/>
-          <w:sz w:val="22"/>
-          <w:szCs w:val="22"/>
-          <w:lang w:val="en-US"/>
-        </w:rPr>
-        <w:t xml:space="preserve">. As shown, we are focusing on the primary attributes which define a book namely title, author name, rating given by user on two sources, format of the book and the publish date or year. One other entity which we could have used was the number of pages, but this was not available on Amazon with a single request. However, we believe, these attributes are </w:t>
-      </w:r>
-      <w:proofErr w:type="gramStart"/>
-      <w:r>
-        <w:rPr>
-          <w:rFonts w:ascii="Calibri" w:hAnsi="Calibri" w:eastAsia="Calibri" w:cs="Calibri" w:asciiTheme="minorAscii" w:hAnsiTheme="minorAscii" w:eastAsiaTheme="minorAscii" w:cstheme="minorAscii"/>
-          <w:noProof w:val="0"/>
-          <w:color w:val="auto"/>
-          <w:sz w:val="22"/>
-          <w:szCs w:val="22"/>
-          <w:lang w:val="en-US"/>
-        </w:rPr>
-        <w:t>pretty useful</w:t>
-      </w:r>
-      <w:proofErr w:type="gramEnd"/>
-      <w:r>
-        <w:rPr>
-          <w:rFonts w:ascii="Calibri" w:hAnsi="Calibri" w:eastAsia="Calibri" w:cs="Calibri" w:asciiTheme="minorAscii" w:hAnsiTheme="minorAscii" w:eastAsiaTheme="minorAscii" w:cstheme="minorAscii"/>
-          <w:noProof w:val="0"/>
-          <w:color w:val="auto"/>
-          <w:sz w:val="22"/>
-          <w:szCs w:val="22"/>
-          <w:lang w:val="en-US"/>
-        </w:rPr>
-        <w:t xml:space="preserve"> for finding the corresponding matches between the two sources for later project stages.</w:t>
+          <w:rFonts w:eastAsia="Calibri" w:cs="Calibri" w:cstheme="minorAscii" w:eastAsiaTheme="minorAscii"/>
+          <w:color w:val="auto"/>
+          <w:sz w:val="22"/>
+          <w:szCs w:val="22"/>
+          <w:lang w:val="en-US"/>
+        </w:rPr>
+        <w:t>The schema for the 2 tables is described below. As shown, we are focusing on the primary attributes which define a book namely title, author name, rating given by user on two sources, format of the book and the publish date or year. One other entity which we could have used was the number of pages, but this was not available on Amazon with a single request. However, we believe, these attributes are pretty useful for finding the corresponding matches between the two sources for later project stages.</w:t>
       </w:r>
     </w:p>
     <w:tbl>
       <w:tblPr>
         <w:tblStyle w:val="TableGrid"/>
-        <w:bidiVisual w:val="0"/>
-        <w:tblW w:w="0" w:type="auto"/>
+        <w:tblW w:w="9457" w:type="dxa"/>
+        <w:jc w:val="left"/>
         <w:tblInd w:w="0" w:type="dxa"/>
-        <w:tblLayout w:type="fixed"/>
-        <w:tblLook w:val="06A0" w:firstRow="1" w:lastRow="0" w:firstColumn="1" w:lastColumn="0" w:noHBand="1" w:noVBand="1"/>
+        <w:tblCellMar>
+          <w:top w:w="0" w:type="dxa"/>
+          <w:left w:w="108" w:type="dxa"/>
+          <w:bottom w:w="0" w:type="dxa"/>
+          <w:right w:w="108" w:type="dxa"/>
+        </w:tblCellMar>
+        <w:tblLook w:noVBand="1" w:val="06a0" w:noHBand="1" w:lastColumn="0" w:firstColumn="1" w:lastRow="0" w:firstRow="1"/>
       </w:tblPr>
       <w:tblGrid>
-        <w:gridCol w:w="1935"/>
-        <w:gridCol w:w="1980"/>
+        <w:gridCol w:w="1934"/>
+        <w:gridCol w:w="1981"/>
         <w:gridCol w:w="5542"/>
       </w:tblGrid>
       <w:tr>
+        <w:trPr/>
         <w:tc>
           <w:tcPr>
-            <w:tcW w:w="1935" w:type="dxa"/>
-            <w:tcMar/>
+            <w:tcW w:w="1934" w:type="dxa"/>
+            <w:tcBorders/>
+            <w:shd w:fill="auto" w:val="clear"/>
           </w:tcPr>
           <w:p>
             <w:pPr>
               <w:pStyle w:val="Normal"/>
               <w:bidi w:val="0"/>
-              <w:rPr>
-                <w:rFonts w:ascii="Calibri" w:hAnsi="Calibri" w:eastAsia="Calibri" w:cs="Calibri" w:asciiTheme="minorAscii" w:hAnsiTheme="minorAscii" w:eastAsiaTheme="minorAscii" w:cstheme="minorAscii"/>
-                <w:noProof w:val="0"/>
+              <w:spacing w:lineRule="auto" w:line="240" w:before="0" w:after="0"/>
+              <w:jc w:val="left"/>
+              <w:rPr>
+                <w:rFonts w:ascii="Calibri" w:hAnsi="Calibri" w:eastAsia="Calibri" w:cs="Calibri" w:asciiTheme="minorAscii" w:cstheme="minorAscii" w:eastAsiaTheme="minorAscii" w:hAnsiTheme="minorAscii"/>
                 <w:color w:val="auto"/>
                 <w:sz w:val="22"/>
                 <w:szCs w:val="22"/>
@@ -1108,8 +764,7 @@
             </w:pPr>
             <w:r>
               <w:rPr>
-                <w:rFonts w:ascii="Calibri" w:hAnsi="Calibri" w:eastAsia="Calibri" w:cs="Calibri" w:asciiTheme="minorAscii" w:hAnsiTheme="minorAscii" w:eastAsiaTheme="minorAscii" w:cstheme="minorAscii"/>
-                <w:noProof w:val="0"/>
+                <w:rFonts w:eastAsia="Calibri" w:cs="Calibri" w:cstheme="minorAscii" w:eastAsiaTheme="minorAscii"/>
                 <w:color w:val="auto"/>
                 <w:sz w:val="22"/>
                 <w:szCs w:val="22"/>
@@ -1121,16 +776,18 @@
         </w:tc>
         <w:tc>
           <w:tcPr>
-            <w:tcW w:w="1980" w:type="dxa"/>
-            <w:tcMar/>
+            <w:tcW w:w="1981" w:type="dxa"/>
+            <w:tcBorders/>
+            <w:shd w:fill="auto" w:val="clear"/>
           </w:tcPr>
           <w:p>
             <w:pPr>
               <w:pStyle w:val="Normal"/>
               <w:bidi w:val="0"/>
-              <w:rPr>
-                <w:rFonts w:ascii="Calibri" w:hAnsi="Calibri" w:eastAsia="Calibri" w:cs="Calibri" w:asciiTheme="minorAscii" w:hAnsiTheme="minorAscii" w:eastAsiaTheme="minorAscii" w:cstheme="minorAscii"/>
-                <w:noProof w:val="0"/>
+              <w:spacing w:lineRule="auto" w:line="240" w:before="0" w:after="0"/>
+              <w:jc w:val="left"/>
+              <w:rPr>
+                <w:rFonts w:ascii="Calibri" w:hAnsi="Calibri" w:eastAsia="Calibri" w:cs="Calibri" w:asciiTheme="minorAscii" w:cstheme="minorAscii" w:eastAsiaTheme="minorAscii" w:hAnsiTheme="minorAscii"/>
                 <w:color w:val="auto"/>
                 <w:sz w:val="22"/>
                 <w:szCs w:val="22"/>
@@ -1139,8 +796,7 @@
             </w:pPr>
             <w:r>
               <w:rPr>
-                <w:rFonts w:ascii="Calibri" w:hAnsi="Calibri" w:eastAsia="Calibri" w:cs="Calibri" w:asciiTheme="minorAscii" w:hAnsiTheme="minorAscii" w:eastAsiaTheme="minorAscii" w:cstheme="minorAscii"/>
-                <w:noProof w:val="0"/>
+                <w:rFonts w:eastAsia="Calibri" w:cs="Calibri" w:cstheme="minorAscii" w:eastAsiaTheme="minorAscii"/>
                 <w:color w:val="auto"/>
                 <w:sz w:val="22"/>
                 <w:szCs w:val="22"/>
@@ -1153,15 +809,17 @@
         <w:tc>
           <w:tcPr>
             <w:tcW w:w="5542" w:type="dxa"/>
-            <w:tcMar/>
+            <w:tcBorders/>
+            <w:shd w:fill="auto" w:val="clear"/>
           </w:tcPr>
           <w:p>
             <w:pPr>
               <w:pStyle w:val="Normal"/>
               <w:bidi w:val="0"/>
-              <w:rPr>
-                <w:rFonts w:ascii="Calibri" w:hAnsi="Calibri" w:eastAsia="Calibri" w:cs="Calibri" w:asciiTheme="minorAscii" w:hAnsiTheme="minorAscii" w:eastAsiaTheme="minorAscii" w:cstheme="minorAscii"/>
-                <w:noProof w:val="0"/>
+              <w:spacing w:lineRule="auto" w:line="240" w:before="0" w:after="0"/>
+              <w:jc w:val="left"/>
+              <w:rPr>
+                <w:rFonts w:ascii="Calibri" w:hAnsi="Calibri" w:eastAsia="Calibri" w:cs="Calibri" w:asciiTheme="minorAscii" w:cstheme="minorAscii" w:eastAsiaTheme="minorAscii" w:hAnsiTheme="minorAscii"/>
                 <w:color w:val="auto"/>
                 <w:sz w:val="22"/>
                 <w:szCs w:val="22"/>
@@ -1170,8 +828,7 @@
             </w:pPr>
             <w:r>
               <w:rPr>
-                <w:rFonts w:ascii="Calibri" w:hAnsi="Calibri" w:eastAsia="Calibri" w:cs="Calibri" w:asciiTheme="minorAscii" w:hAnsiTheme="minorAscii" w:eastAsiaTheme="minorAscii" w:cstheme="minorAscii"/>
-                <w:noProof w:val="0"/>
+                <w:rFonts w:eastAsia="Calibri" w:cs="Calibri" w:cstheme="minorAscii" w:eastAsiaTheme="minorAscii"/>
                 <w:color w:val="auto"/>
                 <w:sz w:val="22"/>
                 <w:szCs w:val="22"/>
@@ -1183,18 +840,21 @@
         </w:tc>
       </w:tr>
       <w:tr>
+        <w:trPr/>
         <w:tc>
           <w:tcPr>
-            <w:tcW w:w="1935" w:type="dxa"/>
-            <w:tcMar/>
+            <w:tcW w:w="1934" w:type="dxa"/>
+            <w:tcBorders/>
+            <w:shd w:fill="auto" w:val="clear"/>
           </w:tcPr>
           <w:p>
             <w:pPr>
               <w:pStyle w:val="Normal"/>
               <w:bidi w:val="0"/>
-              <w:rPr>
-                <w:rFonts w:ascii="Calibri" w:hAnsi="Calibri" w:eastAsia="Calibri" w:cs="Calibri" w:asciiTheme="minorAscii" w:hAnsiTheme="minorAscii" w:eastAsiaTheme="minorAscii" w:cstheme="minorAscii"/>
-                <w:noProof w:val="0"/>
+              <w:spacing w:lineRule="auto" w:line="240" w:before="0" w:after="0"/>
+              <w:jc w:val="left"/>
+              <w:rPr>
+                <w:rFonts w:ascii="Calibri" w:hAnsi="Calibri" w:eastAsia="Calibri" w:cs="Calibri" w:asciiTheme="minorAscii" w:cstheme="minorAscii" w:eastAsiaTheme="minorAscii" w:hAnsiTheme="minorAscii"/>
                 <w:color w:val="auto"/>
                 <w:sz w:val="22"/>
                 <w:szCs w:val="22"/>
@@ -1203,8 +863,7 @@
             </w:pPr>
             <w:r>
               <w:rPr>
-                <w:rFonts w:ascii="Calibri" w:hAnsi="Calibri" w:eastAsia="Calibri" w:cs="Calibri" w:asciiTheme="minorAscii" w:hAnsiTheme="minorAscii" w:eastAsiaTheme="minorAscii" w:cstheme="minorAscii"/>
-                <w:noProof w:val="0"/>
+                <w:rFonts w:eastAsia="Calibri" w:cs="Calibri" w:cstheme="minorAscii" w:eastAsiaTheme="minorAscii"/>
                 <w:color w:val="auto"/>
                 <w:sz w:val="22"/>
                 <w:szCs w:val="22"/>
@@ -1216,16 +875,18 @@
         </w:tc>
         <w:tc>
           <w:tcPr>
-            <w:tcW w:w="1980" w:type="dxa"/>
-            <w:tcMar/>
+            <w:tcW w:w="1981" w:type="dxa"/>
+            <w:tcBorders/>
+            <w:shd w:fill="auto" w:val="clear"/>
           </w:tcPr>
           <w:p>
             <w:pPr>
               <w:pStyle w:val="Normal"/>
               <w:bidi w:val="0"/>
-              <w:rPr>
-                <w:rFonts w:ascii="Calibri" w:hAnsi="Calibri" w:eastAsia="Calibri" w:cs="Calibri" w:asciiTheme="minorAscii" w:hAnsiTheme="minorAscii" w:eastAsiaTheme="minorAscii" w:cstheme="minorAscii"/>
-                <w:noProof w:val="0"/>
+              <w:spacing w:lineRule="auto" w:line="240" w:before="0" w:after="0"/>
+              <w:jc w:val="left"/>
+              <w:rPr>
+                <w:rFonts w:ascii="Calibri" w:hAnsi="Calibri" w:eastAsia="Calibri" w:cs="Calibri" w:asciiTheme="minorAscii" w:cstheme="minorAscii" w:eastAsiaTheme="minorAscii" w:hAnsiTheme="minorAscii"/>
                 <w:color w:val="auto"/>
                 <w:sz w:val="22"/>
                 <w:szCs w:val="22"/>
@@ -1234,8 +895,7 @@
             </w:pPr>
             <w:r>
               <w:rPr>
-                <w:rFonts w:ascii="Calibri" w:hAnsi="Calibri" w:eastAsia="Calibri" w:cs="Calibri" w:asciiTheme="minorAscii" w:hAnsiTheme="minorAscii" w:eastAsiaTheme="minorAscii" w:cstheme="minorAscii"/>
-                <w:noProof w:val="0"/>
+                <w:rFonts w:eastAsia="Calibri" w:cs="Calibri" w:cstheme="minorAscii" w:eastAsiaTheme="minorAscii"/>
                 <w:color w:val="auto"/>
                 <w:sz w:val="22"/>
                 <w:szCs w:val="22"/>
@@ -1248,15 +908,17 @@
         <w:tc>
           <w:tcPr>
             <w:tcW w:w="5542" w:type="dxa"/>
-            <w:tcMar/>
+            <w:tcBorders/>
+            <w:shd w:fill="auto" w:val="clear"/>
           </w:tcPr>
           <w:p>
             <w:pPr>
               <w:pStyle w:val="Normal"/>
               <w:bidi w:val="0"/>
-              <w:rPr>
-                <w:rFonts w:ascii="Calibri" w:hAnsi="Calibri" w:eastAsia="Calibri" w:cs="Calibri" w:asciiTheme="minorAscii" w:hAnsiTheme="minorAscii" w:eastAsiaTheme="minorAscii" w:cstheme="minorAscii"/>
-                <w:noProof w:val="0"/>
+              <w:spacing w:lineRule="auto" w:line="240" w:before="0" w:after="0"/>
+              <w:jc w:val="left"/>
+              <w:rPr>
+                <w:rFonts w:ascii="Calibri" w:hAnsi="Calibri" w:eastAsia="Calibri" w:cs="Calibri" w:asciiTheme="minorAscii" w:cstheme="minorAscii" w:eastAsiaTheme="minorAscii" w:hAnsiTheme="minorAscii"/>
                 <w:color w:val="auto"/>
                 <w:sz w:val="22"/>
                 <w:szCs w:val="22"/>
@@ -1265,42 +927,33 @@
             </w:pPr>
             <w:r>
               <w:rPr>
-                <w:rFonts w:ascii="Calibri" w:hAnsi="Calibri" w:eastAsia="Calibri" w:cs="Calibri" w:asciiTheme="minorAscii" w:hAnsiTheme="minorAscii" w:eastAsiaTheme="minorAscii" w:cstheme="minorAscii"/>
-                <w:noProof w:val="0"/>
-                <w:color w:val="auto"/>
-                <w:sz w:val="22"/>
-                <w:szCs w:val="22"/>
-                <w:lang w:val="en-US"/>
-              </w:rPr>
-              <w:t>Primary</w:t>
-            </w:r>
-            <w:r>
-              <w:rPr>
-                <w:rFonts w:ascii="Calibri" w:hAnsi="Calibri" w:eastAsia="Calibri" w:cs="Calibri" w:asciiTheme="minorAscii" w:hAnsiTheme="minorAscii" w:eastAsiaTheme="minorAscii" w:cstheme="minorAscii"/>
-                <w:noProof w:val="0"/>
-                <w:color w:val="auto"/>
-                <w:sz w:val="22"/>
-                <w:szCs w:val="22"/>
-                <w:lang w:val="en-US"/>
-              </w:rPr>
-              <w:t xml:space="preserve"> Key</w:t>
+                <w:rFonts w:eastAsia="Calibri" w:cs="Calibri" w:cstheme="minorAscii" w:eastAsiaTheme="minorAscii"/>
+                <w:color w:val="auto"/>
+                <w:sz w:val="22"/>
+                <w:szCs w:val="22"/>
+                <w:lang w:val="en-US"/>
+              </w:rPr>
+              <w:t>Primary Key</w:t>
             </w:r>
           </w:p>
         </w:tc>
       </w:tr>
       <w:tr>
+        <w:trPr/>
         <w:tc>
           <w:tcPr>
-            <w:tcW w:w="1935" w:type="dxa"/>
-            <w:tcMar/>
+            <w:tcW w:w="1934" w:type="dxa"/>
+            <w:tcBorders/>
+            <w:shd w:fill="auto" w:val="clear"/>
           </w:tcPr>
           <w:p>
             <w:pPr>
               <w:pStyle w:val="Normal"/>
               <w:bidi w:val="0"/>
-              <w:rPr>
-                <w:rFonts w:ascii="Calibri" w:hAnsi="Calibri" w:eastAsia="Calibri" w:cs="Calibri" w:asciiTheme="minorAscii" w:hAnsiTheme="minorAscii" w:eastAsiaTheme="minorAscii" w:cstheme="minorAscii"/>
-                <w:noProof w:val="0"/>
+              <w:spacing w:lineRule="auto" w:line="240" w:before="0" w:after="0"/>
+              <w:jc w:val="left"/>
+              <w:rPr>
+                <w:rFonts w:ascii="Calibri" w:hAnsi="Calibri" w:eastAsia="Calibri" w:cs="Calibri" w:asciiTheme="minorAscii" w:cstheme="minorAscii" w:eastAsiaTheme="minorAscii" w:hAnsiTheme="minorAscii"/>
                 <w:color w:val="auto"/>
                 <w:sz w:val="22"/>
                 <w:szCs w:val="22"/>
@@ -1309,8 +962,7 @@
             </w:pPr>
             <w:r>
               <w:rPr>
-                <w:rFonts w:ascii="Calibri" w:hAnsi="Calibri" w:eastAsia="Calibri" w:cs="Calibri" w:asciiTheme="minorAscii" w:hAnsiTheme="minorAscii" w:eastAsiaTheme="minorAscii" w:cstheme="minorAscii"/>
-                <w:noProof w:val="0"/>
+                <w:rFonts w:eastAsia="Calibri" w:cs="Calibri" w:cstheme="minorAscii" w:eastAsiaTheme="minorAscii"/>
                 <w:color w:val="auto"/>
                 <w:sz w:val="22"/>
                 <w:szCs w:val="22"/>
@@ -1322,16 +974,18 @@
         </w:tc>
         <w:tc>
           <w:tcPr>
-            <w:tcW w:w="1980" w:type="dxa"/>
-            <w:tcMar/>
+            <w:tcW w:w="1981" w:type="dxa"/>
+            <w:tcBorders/>
+            <w:shd w:fill="auto" w:val="clear"/>
           </w:tcPr>
           <w:p>
             <w:pPr>
               <w:pStyle w:val="Normal"/>
               <w:bidi w:val="0"/>
-              <w:rPr>
-                <w:rFonts w:ascii="Calibri" w:hAnsi="Calibri" w:eastAsia="Calibri" w:cs="Calibri" w:asciiTheme="minorAscii" w:hAnsiTheme="minorAscii" w:eastAsiaTheme="minorAscii" w:cstheme="minorAscii"/>
-                <w:noProof w:val="0"/>
+              <w:spacing w:lineRule="auto" w:line="240" w:before="0" w:after="0"/>
+              <w:jc w:val="left"/>
+              <w:rPr>
+                <w:rFonts w:ascii="Calibri" w:hAnsi="Calibri" w:eastAsia="Calibri" w:cs="Calibri" w:asciiTheme="minorAscii" w:cstheme="minorAscii" w:eastAsiaTheme="minorAscii" w:hAnsiTheme="minorAscii"/>
                 <w:color w:val="auto"/>
                 <w:sz w:val="22"/>
                 <w:szCs w:val="22"/>
@@ -1340,8 +994,7 @@
             </w:pPr>
             <w:r>
               <w:rPr>
-                <w:rFonts w:ascii="Calibri" w:hAnsi="Calibri" w:eastAsia="Calibri" w:cs="Calibri" w:asciiTheme="minorAscii" w:hAnsiTheme="minorAscii" w:eastAsiaTheme="minorAscii" w:cstheme="minorAscii"/>
-                <w:noProof w:val="0"/>
+                <w:rFonts w:eastAsia="Calibri" w:cs="Calibri" w:cstheme="minorAscii" w:eastAsiaTheme="minorAscii"/>
                 <w:color w:val="auto"/>
                 <w:sz w:val="22"/>
                 <w:szCs w:val="22"/>
@@ -1354,15 +1007,17 @@
         <w:tc>
           <w:tcPr>
             <w:tcW w:w="5542" w:type="dxa"/>
-            <w:tcMar/>
+            <w:tcBorders/>
+            <w:shd w:fill="auto" w:val="clear"/>
           </w:tcPr>
           <w:p>
             <w:pPr>
               <w:pStyle w:val="Normal"/>
               <w:bidi w:val="0"/>
-              <w:rPr>
-                <w:rFonts w:ascii="Calibri" w:hAnsi="Calibri" w:eastAsia="Calibri" w:cs="Calibri" w:asciiTheme="minorAscii" w:hAnsiTheme="minorAscii" w:eastAsiaTheme="minorAscii" w:cstheme="minorAscii"/>
-                <w:noProof w:val="0"/>
+              <w:spacing w:lineRule="auto" w:line="240" w:before="0" w:after="0"/>
+              <w:jc w:val="left"/>
+              <w:rPr>
+                <w:rFonts w:ascii="Calibri" w:hAnsi="Calibri" w:eastAsia="Calibri" w:cs="Calibri" w:asciiTheme="minorAscii" w:cstheme="minorAscii" w:eastAsiaTheme="minorAscii" w:hAnsiTheme="minorAscii"/>
                 <w:color w:val="auto"/>
                 <w:sz w:val="22"/>
                 <w:szCs w:val="22"/>
@@ -1371,8 +1026,7 @@
             </w:pPr>
             <w:r>
               <w:rPr>
-                <w:rFonts w:ascii="Calibri" w:hAnsi="Calibri" w:eastAsia="Calibri" w:cs="Calibri" w:asciiTheme="minorAscii" w:hAnsiTheme="minorAscii" w:eastAsiaTheme="minorAscii" w:cstheme="minorAscii"/>
-                <w:noProof w:val="0"/>
+                <w:rFonts w:eastAsia="Calibri" w:cs="Calibri" w:cstheme="minorAscii" w:eastAsiaTheme="minorAscii"/>
                 <w:color w:val="auto"/>
                 <w:sz w:val="22"/>
                 <w:szCs w:val="22"/>
@@ -1384,18 +1038,21 @@
         </w:tc>
       </w:tr>
       <w:tr>
+        <w:trPr/>
         <w:tc>
           <w:tcPr>
-            <w:tcW w:w="1935" w:type="dxa"/>
-            <w:tcMar/>
+            <w:tcW w:w="1934" w:type="dxa"/>
+            <w:tcBorders/>
+            <w:shd w:fill="auto" w:val="clear"/>
           </w:tcPr>
           <w:p>
             <w:pPr>
               <w:pStyle w:val="Normal"/>
               <w:bidi w:val="0"/>
-              <w:rPr>
-                <w:rFonts w:ascii="Calibri" w:hAnsi="Calibri" w:eastAsia="Calibri" w:cs="Calibri" w:asciiTheme="minorAscii" w:hAnsiTheme="minorAscii" w:eastAsiaTheme="minorAscii" w:cstheme="minorAscii"/>
-                <w:noProof w:val="0"/>
+              <w:spacing w:lineRule="auto" w:line="240" w:before="0" w:after="0"/>
+              <w:jc w:val="left"/>
+              <w:rPr>
+                <w:rFonts w:ascii="Calibri" w:hAnsi="Calibri" w:eastAsia="Calibri" w:cs="Calibri" w:asciiTheme="minorAscii" w:cstheme="minorAscii" w:eastAsiaTheme="minorAscii" w:hAnsiTheme="minorAscii"/>
                 <w:color w:val="auto"/>
                 <w:sz w:val="22"/>
                 <w:szCs w:val="22"/>
@@ -1404,8 +1061,7 @@
             </w:pPr>
             <w:r>
               <w:rPr>
-                <w:rFonts w:ascii="Calibri" w:hAnsi="Calibri" w:eastAsia="Calibri" w:cs="Calibri" w:asciiTheme="minorAscii" w:hAnsiTheme="minorAscii" w:eastAsiaTheme="minorAscii" w:cstheme="minorAscii"/>
-                <w:noProof w:val="0"/>
+                <w:rFonts w:eastAsia="Calibri" w:cs="Calibri" w:cstheme="minorAscii" w:eastAsiaTheme="minorAscii"/>
                 <w:color w:val="auto"/>
                 <w:sz w:val="22"/>
                 <w:szCs w:val="22"/>
@@ -1417,16 +1073,18 @@
         </w:tc>
         <w:tc>
           <w:tcPr>
-            <w:tcW w:w="1980" w:type="dxa"/>
-            <w:tcMar/>
+            <w:tcW w:w="1981" w:type="dxa"/>
+            <w:tcBorders/>
+            <w:shd w:fill="auto" w:val="clear"/>
           </w:tcPr>
           <w:p>
             <w:pPr>
               <w:pStyle w:val="Normal"/>
               <w:bidi w:val="0"/>
-              <w:rPr>
-                <w:rFonts w:ascii="Calibri" w:hAnsi="Calibri" w:eastAsia="Calibri" w:cs="Calibri" w:asciiTheme="minorAscii" w:hAnsiTheme="minorAscii" w:eastAsiaTheme="minorAscii" w:cstheme="minorAscii"/>
-                <w:noProof w:val="0"/>
+              <w:spacing w:lineRule="auto" w:line="240" w:before="0" w:after="0"/>
+              <w:jc w:val="left"/>
+              <w:rPr>
+                <w:rFonts w:ascii="Calibri" w:hAnsi="Calibri" w:eastAsia="Calibri" w:cs="Calibri" w:asciiTheme="minorAscii" w:cstheme="minorAscii" w:eastAsiaTheme="minorAscii" w:hAnsiTheme="minorAscii"/>
                 <w:color w:val="auto"/>
                 <w:sz w:val="22"/>
                 <w:szCs w:val="22"/>
@@ -1435,8 +1093,7 @@
             </w:pPr>
             <w:r>
               <w:rPr>
-                <w:rFonts w:ascii="Calibri" w:hAnsi="Calibri" w:eastAsia="Calibri" w:cs="Calibri" w:asciiTheme="minorAscii" w:hAnsiTheme="minorAscii" w:eastAsiaTheme="minorAscii" w:cstheme="minorAscii"/>
-                <w:noProof w:val="0"/>
+                <w:rFonts w:eastAsia="Calibri" w:cs="Calibri" w:cstheme="minorAscii" w:eastAsiaTheme="minorAscii"/>
                 <w:color w:val="auto"/>
                 <w:sz w:val="22"/>
                 <w:szCs w:val="22"/>
@@ -1449,15 +1106,17 @@
         <w:tc>
           <w:tcPr>
             <w:tcW w:w="5542" w:type="dxa"/>
-            <w:tcMar/>
+            <w:tcBorders/>
+            <w:shd w:fill="auto" w:val="clear"/>
           </w:tcPr>
           <w:p>
             <w:pPr>
               <w:pStyle w:val="Normal"/>
               <w:bidi w:val="0"/>
-              <w:rPr>
-                <w:rFonts w:ascii="Calibri" w:hAnsi="Calibri" w:eastAsia="Calibri" w:cs="Calibri" w:asciiTheme="minorAscii" w:hAnsiTheme="minorAscii" w:eastAsiaTheme="minorAscii" w:cstheme="minorAscii"/>
-                <w:noProof w:val="0"/>
+              <w:spacing w:lineRule="auto" w:line="240" w:before="0" w:after="0"/>
+              <w:jc w:val="left"/>
+              <w:rPr>
+                <w:rFonts w:ascii="Calibri" w:hAnsi="Calibri" w:eastAsia="Calibri" w:cs="Calibri" w:asciiTheme="minorAscii" w:cstheme="minorAscii" w:eastAsiaTheme="minorAscii" w:hAnsiTheme="minorAscii"/>
                 <w:color w:val="auto"/>
                 <w:sz w:val="22"/>
                 <w:szCs w:val="22"/>
@@ -1466,8 +1125,7 @@
             </w:pPr>
             <w:r>
               <w:rPr>
-                <w:rFonts w:ascii="Calibri" w:hAnsi="Calibri" w:eastAsia="Calibri" w:cs="Calibri" w:asciiTheme="minorAscii" w:hAnsiTheme="minorAscii" w:eastAsiaTheme="minorAscii" w:cstheme="minorAscii"/>
-                <w:noProof w:val="0"/>
+                <w:rFonts w:eastAsia="Calibri" w:cs="Calibri" w:cstheme="minorAscii" w:eastAsiaTheme="minorAscii"/>
                 <w:color w:val="auto"/>
                 <w:sz w:val="22"/>
                 <w:szCs w:val="22"/>
@@ -1479,18 +1137,21 @@
         </w:tc>
       </w:tr>
       <w:tr>
+        <w:trPr/>
         <w:tc>
           <w:tcPr>
-            <w:tcW w:w="1935" w:type="dxa"/>
-            <w:tcMar/>
+            <w:tcW w:w="1934" w:type="dxa"/>
+            <w:tcBorders/>
+            <w:shd w:fill="auto" w:val="clear"/>
           </w:tcPr>
           <w:p>
             <w:pPr>
               <w:pStyle w:val="Normal"/>
               <w:bidi w:val="0"/>
-              <w:rPr>
-                <w:rFonts w:ascii="Calibri" w:hAnsi="Calibri" w:eastAsia="Calibri" w:cs="Calibri" w:asciiTheme="minorAscii" w:hAnsiTheme="minorAscii" w:eastAsiaTheme="minorAscii" w:cstheme="minorAscii"/>
-                <w:noProof w:val="0"/>
+              <w:spacing w:lineRule="auto" w:line="240" w:before="0" w:after="0"/>
+              <w:jc w:val="left"/>
+              <w:rPr>
+                <w:rFonts w:ascii="Calibri" w:hAnsi="Calibri" w:eastAsia="Calibri" w:cs="Calibri" w:asciiTheme="minorAscii" w:cstheme="minorAscii" w:eastAsiaTheme="minorAscii" w:hAnsiTheme="minorAscii"/>
                 <w:color w:val="auto"/>
                 <w:sz w:val="22"/>
                 <w:szCs w:val="22"/>
@@ -1499,8 +1160,7 @@
             </w:pPr>
             <w:r>
               <w:rPr>
-                <w:rFonts w:ascii="Calibri" w:hAnsi="Calibri" w:eastAsia="Calibri" w:cs="Calibri" w:asciiTheme="minorAscii" w:hAnsiTheme="minorAscii" w:eastAsiaTheme="minorAscii" w:cstheme="minorAscii"/>
-                <w:noProof w:val="0"/>
+                <w:rFonts w:eastAsia="Calibri" w:cs="Calibri" w:cstheme="minorAscii" w:eastAsiaTheme="minorAscii"/>
                 <w:color w:val="auto"/>
                 <w:sz w:val="22"/>
                 <w:szCs w:val="22"/>
@@ -1512,16 +1172,18 @@
         </w:tc>
         <w:tc>
           <w:tcPr>
-            <w:tcW w:w="1980" w:type="dxa"/>
-            <w:tcMar/>
+            <w:tcW w:w="1981" w:type="dxa"/>
+            <w:tcBorders/>
+            <w:shd w:fill="auto" w:val="clear"/>
           </w:tcPr>
           <w:p>
             <w:pPr>
               <w:pStyle w:val="Normal"/>
               <w:bidi w:val="0"/>
-              <w:rPr>
-                <w:rFonts w:ascii="Calibri" w:hAnsi="Calibri" w:eastAsia="Calibri" w:cs="Calibri" w:asciiTheme="minorAscii" w:hAnsiTheme="minorAscii" w:eastAsiaTheme="minorAscii" w:cstheme="minorAscii"/>
-                <w:noProof w:val="0"/>
+              <w:spacing w:lineRule="auto" w:line="240" w:before="0" w:after="0"/>
+              <w:jc w:val="left"/>
+              <w:rPr>
+                <w:rFonts w:ascii="Calibri" w:hAnsi="Calibri" w:eastAsia="Calibri" w:cs="Calibri" w:asciiTheme="minorAscii" w:cstheme="minorAscii" w:eastAsiaTheme="minorAscii" w:hAnsiTheme="minorAscii"/>
                 <w:color w:val="auto"/>
                 <w:sz w:val="22"/>
                 <w:szCs w:val="22"/>
@@ -1530,8 +1192,7 @@
             </w:pPr>
             <w:r>
               <w:rPr>
-                <w:rFonts w:ascii="Calibri" w:hAnsi="Calibri" w:eastAsia="Calibri" w:cs="Calibri" w:asciiTheme="minorAscii" w:hAnsiTheme="minorAscii" w:eastAsiaTheme="minorAscii" w:cstheme="minorAscii"/>
-                <w:noProof w:val="0"/>
+                <w:rFonts w:eastAsia="Calibri" w:cs="Calibri" w:cstheme="minorAscii" w:eastAsiaTheme="minorAscii"/>
                 <w:color w:val="auto"/>
                 <w:sz w:val="22"/>
                 <w:szCs w:val="22"/>
@@ -1544,15 +1205,17 @@
         <w:tc>
           <w:tcPr>
             <w:tcW w:w="5542" w:type="dxa"/>
-            <w:tcMar/>
+            <w:tcBorders/>
+            <w:shd w:fill="auto" w:val="clear"/>
           </w:tcPr>
           <w:p>
             <w:pPr>
               <w:pStyle w:val="Normal"/>
               <w:bidi w:val="0"/>
-              <w:rPr>
-                <w:rFonts w:ascii="Calibri" w:hAnsi="Calibri" w:eastAsia="Calibri" w:cs="Calibri" w:asciiTheme="minorAscii" w:hAnsiTheme="minorAscii" w:eastAsiaTheme="minorAscii" w:cstheme="minorAscii"/>
-                <w:noProof w:val="0"/>
+              <w:spacing w:lineRule="auto" w:line="240" w:before="0" w:after="0"/>
+              <w:jc w:val="left"/>
+              <w:rPr>
+                <w:rFonts w:ascii="Calibri" w:hAnsi="Calibri" w:eastAsia="Calibri" w:cs="Calibri" w:asciiTheme="minorAscii" w:cstheme="minorAscii" w:eastAsiaTheme="minorAscii" w:hAnsiTheme="minorAscii"/>
                 <w:color w:val="auto"/>
                 <w:sz w:val="22"/>
                 <w:szCs w:val="22"/>
@@ -1561,8 +1224,7 @@
             </w:pPr>
             <w:r>
               <w:rPr>
-                <w:rFonts w:ascii="Calibri" w:hAnsi="Calibri" w:eastAsia="Calibri" w:cs="Calibri" w:asciiTheme="minorAscii" w:hAnsiTheme="minorAscii" w:eastAsiaTheme="minorAscii" w:cstheme="minorAscii"/>
-                <w:noProof w:val="0"/>
+                <w:rFonts w:eastAsia="Calibri" w:cs="Calibri" w:cstheme="minorAscii" w:eastAsiaTheme="minorAscii"/>
                 <w:color w:val="auto"/>
                 <w:sz w:val="22"/>
                 <w:szCs w:val="22"/>
@@ -1574,18 +1236,21 @@
         </w:tc>
       </w:tr>
       <w:tr>
+        <w:trPr/>
         <w:tc>
           <w:tcPr>
-            <w:tcW w:w="1935" w:type="dxa"/>
-            <w:tcMar/>
+            <w:tcW w:w="1934" w:type="dxa"/>
+            <w:tcBorders/>
+            <w:shd w:fill="auto" w:val="clear"/>
           </w:tcPr>
           <w:p>
             <w:pPr>
               <w:pStyle w:val="Normal"/>
               <w:bidi w:val="0"/>
-              <w:rPr>
-                <w:rFonts w:ascii="Calibri" w:hAnsi="Calibri" w:eastAsia="Calibri" w:cs="Calibri" w:asciiTheme="minorAscii" w:hAnsiTheme="minorAscii" w:eastAsiaTheme="minorAscii" w:cstheme="minorAscii"/>
-                <w:noProof w:val="0"/>
+              <w:spacing w:lineRule="auto" w:line="240" w:before="0" w:after="0"/>
+              <w:jc w:val="left"/>
+              <w:rPr>
+                <w:rFonts w:ascii="Calibri" w:hAnsi="Calibri" w:eastAsia="Calibri" w:cs="Calibri" w:asciiTheme="minorAscii" w:cstheme="minorAscii" w:eastAsiaTheme="minorAscii" w:hAnsiTheme="minorAscii"/>
                 <w:color w:val="auto"/>
                 <w:sz w:val="22"/>
                 <w:szCs w:val="22"/>
@@ -1594,8 +1259,7 @@
             </w:pPr>
             <w:r>
               <w:rPr>
-                <w:rFonts w:ascii="Calibri" w:hAnsi="Calibri" w:eastAsia="Calibri" w:cs="Calibri" w:asciiTheme="minorAscii" w:hAnsiTheme="minorAscii" w:eastAsiaTheme="minorAscii" w:cstheme="minorAscii"/>
-                <w:noProof w:val="0"/>
+                <w:rFonts w:eastAsia="Calibri" w:cs="Calibri" w:cstheme="minorAscii" w:eastAsiaTheme="minorAscii"/>
                 <w:color w:val="auto"/>
                 <w:sz w:val="22"/>
                 <w:szCs w:val="22"/>
@@ -1607,16 +1271,18 @@
         </w:tc>
         <w:tc>
           <w:tcPr>
-            <w:tcW w:w="1980" w:type="dxa"/>
-            <w:tcMar/>
+            <w:tcW w:w="1981" w:type="dxa"/>
+            <w:tcBorders/>
+            <w:shd w:fill="auto" w:val="clear"/>
           </w:tcPr>
           <w:p>
             <w:pPr>
               <w:pStyle w:val="Normal"/>
               <w:bidi w:val="0"/>
-              <w:rPr>
-                <w:rFonts w:ascii="Calibri" w:hAnsi="Calibri" w:eastAsia="Calibri" w:cs="Calibri" w:asciiTheme="minorAscii" w:hAnsiTheme="minorAscii" w:eastAsiaTheme="minorAscii" w:cstheme="minorAscii"/>
-                <w:noProof w:val="0"/>
+              <w:spacing w:lineRule="auto" w:line="240" w:before="0" w:after="0"/>
+              <w:jc w:val="left"/>
+              <w:rPr>
+                <w:rFonts w:ascii="Calibri" w:hAnsi="Calibri" w:eastAsia="Calibri" w:cs="Calibri" w:asciiTheme="minorAscii" w:cstheme="minorAscii" w:eastAsiaTheme="minorAscii" w:hAnsiTheme="minorAscii"/>
                 <w:color w:val="auto"/>
                 <w:sz w:val="22"/>
                 <w:szCs w:val="22"/>
@@ -1625,8 +1291,7 @@
             </w:pPr>
             <w:r>
               <w:rPr>
-                <w:rFonts w:ascii="Calibri" w:hAnsi="Calibri" w:eastAsia="Calibri" w:cs="Calibri" w:asciiTheme="minorAscii" w:hAnsiTheme="minorAscii" w:eastAsiaTheme="minorAscii" w:cstheme="minorAscii"/>
-                <w:noProof w:val="0"/>
+                <w:rFonts w:eastAsia="Calibri" w:cs="Calibri" w:cstheme="minorAscii" w:eastAsiaTheme="minorAscii"/>
                 <w:color w:val="auto"/>
                 <w:sz w:val="22"/>
                 <w:szCs w:val="22"/>
@@ -1639,15 +1304,17 @@
         <w:tc>
           <w:tcPr>
             <w:tcW w:w="5542" w:type="dxa"/>
-            <w:tcMar/>
+            <w:tcBorders/>
+            <w:shd w:fill="auto" w:val="clear"/>
           </w:tcPr>
           <w:p>
             <w:pPr>
               <w:pStyle w:val="Normal"/>
               <w:bidi w:val="0"/>
-              <w:rPr>
-                <w:rFonts w:ascii="Calibri" w:hAnsi="Calibri" w:eastAsia="Calibri" w:cs="Calibri" w:asciiTheme="minorAscii" w:hAnsiTheme="minorAscii" w:eastAsiaTheme="minorAscii" w:cstheme="minorAscii"/>
-                <w:noProof w:val="0"/>
+              <w:spacing w:lineRule="auto" w:line="240" w:before="0" w:after="0"/>
+              <w:jc w:val="left"/>
+              <w:rPr>
+                <w:rFonts w:ascii="Calibri" w:hAnsi="Calibri" w:eastAsia="Calibri" w:cs="Calibri" w:asciiTheme="minorAscii" w:cstheme="minorAscii" w:eastAsiaTheme="minorAscii" w:hAnsiTheme="minorAscii"/>
                 <w:color w:val="auto"/>
                 <w:sz w:val="22"/>
                 <w:szCs w:val="22"/>
@@ -1656,8 +1323,7 @@
             </w:pPr>
             <w:r>
               <w:rPr>
-                <w:rFonts w:ascii="Calibri" w:hAnsi="Calibri" w:eastAsia="Calibri" w:cs="Calibri" w:asciiTheme="minorAscii" w:hAnsiTheme="minorAscii" w:eastAsiaTheme="minorAscii" w:cstheme="minorAscii"/>
-                <w:noProof w:val="0"/>
+                <w:rFonts w:eastAsia="Calibri" w:cs="Calibri" w:cstheme="minorAscii" w:eastAsiaTheme="minorAscii"/>
                 <w:color w:val="auto"/>
                 <w:sz w:val="22"/>
                 <w:szCs w:val="22"/>
@@ -1669,18 +1335,21 @@
         </w:tc>
       </w:tr>
       <w:tr>
+        <w:trPr/>
         <w:tc>
           <w:tcPr>
-            <w:tcW w:w="1935" w:type="dxa"/>
-            <w:tcMar/>
+            <w:tcW w:w="1934" w:type="dxa"/>
+            <w:tcBorders/>
+            <w:shd w:fill="auto" w:val="clear"/>
           </w:tcPr>
           <w:p>
             <w:pPr>
               <w:pStyle w:val="Normal"/>
               <w:bidi w:val="0"/>
-              <w:rPr>
-                <w:rFonts w:ascii="Calibri" w:hAnsi="Calibri" w:eastAsia="Calibri" w:cs="Calibri" w:asciiTheme="minorAscii" w:hAnsiTheme="minorAscii" w:eastAsiaTheme="minorAscii" w:cstheme="minorAscii"/>
-                <w:noProof w:val="0"/>
+              <w:spacing w:lineRule="auto" w:line="240" w:before="0" w:after="0"/>
+              <w:jc w:val="left"/>
+              <w:rPr>
+                <w:rFonts w:ascii="Calibri" w:hAnsi="Calibri" w:eastAsia="Calibri" w:cs="Calibri" w:asciiTheme="minorAscii" w:cstheme="minorAscii" w:eastAsiaTheme="minorAscii" w:hAnsiTheme="minorAscii"/>
                 <w:color w:val="auto"/>
                 <w:sz w:val="22"/>
                 <w:szCs w:val="22"/>
@@ -1689,8 +1358,7 @@
             </w:pPr>
             <w:r>
               <w:rPr>
-                <w:rFonts w:ascii="Calibri" w:hAnsi="Calibri" w:eastAsia="Calibri" w:cs="Calibri" w:asciiTheme="minorAscii" w:hAnsiTheme="minorAscii" w:eastAsiaTheme="minorAscii" w:cstheme="minorAscii"/>
-                <w:noProof w:val="0"/>
+                <w:rFonts w:eastAsia="Calibri" w:cs="Calibri" w:cstheme="minorAscii" w:eastAsiaTheme="minorAscii"/>
                 <w:color w:val="auto"/>
                 <w:sz w:val="22"/>
                 <w:szCs w:val="22"/>
@@ -1702,16 +1370,18 @@
         </w:tc>
         <w:tc>
           <w:tcPr>
-            <w:tcW w:w="1980" w:type="dxa"/>
-            <w:tcMar/>
+            <w:tcW w:w="1981" w:type="dxa"/>
+            <w:tcBorders/>
+            <w:shd w:fill="auto" w:val="clear"/>
           </w:tcPr>
           <w:p>
             <w:pPr>
               <w:pStyle w:val="Normal"/>
               <w:bidi w:val="0"/>
-              <w:rPr>
-                <w:rFonts w:ascii="Calibri" w:hAnsi="Calibri" w:eastAsia="Calibri" w:cs="Calibri" w:asciiTheme="minorAscii" w:hAnsiTheme="minorAscii" w:eastAsiaTheme="minorAscii" w:cstheme="minorAscii"/>
-                <w:noProof w:val="0"/>
+              <w:spacing w:lineRule="auto" w:line="240" w:before="0" w:after="0"/>
+              <w:jc w:val="left"/>
+              <w:rPr>
+                <w:rFonts w:ascii="Calibri" w:hAnsi="Calibri" w:eastAsia="Calibri" w:cs="Calibri" w:asciiTheme="minorAscii" w:cstheme="minorAscii" w:eastAsiaTheme="minorAscii" w:hAnsiTheme="minorAscii"/>
                 <w:color w:val="auto"/>
                 <w:sz w:val="22"/>
                 <w:szCs w:val="22"/>
@@ -1720,8 +1390,7 @@
             </w:pPr>
             <w:r>
               <w:rPr>
-                <w:rFonts w:ascii="Calibri" w:hAnsi="Calibri" w:eastAsia="Calibri" w:cs="Calibri" w:asciiTheme="minorAscii" w:hAnsiTheme="minorAscii" w:eastAsiaTheme="minorAscii" w:cstheme="minorAscii"/>
-                <w:noProof w:val="0"/>
+                <w:rFonts w:eastAsia="Calibri" w:cs="Calibri" w:cstheme="minorAscii" w:eastAsiaTheme="minorAscii"/>
                 <w:color w:val="auto"/>
                 <w:sz w:val="22"/>
                 <w:szCs w:val="22"/>
@@ -1734,15 +1403,17 @@
         <w:tc>
           <w:tcPr>
             <w:tcW w:w="5542" w:type="dxa"/>
-            <w:tcMar/>
+            <w:tcBorders/>
+            <w:shd w:fill="auto" w:val="clear"/>
           </w:tcPr>
           <w:p>
             <w:pPr>
               <w:pStyle w:val="Normal"/>
               <w:bidi w:val="0"/>
-              <w:rPr>
-                <w:rFonts w:ascii="Calibri" w:hAnsi="Calibri" w:eastAsia="Calibri" w:cs="Calibri" w:asciiTheme="minorAscii" w:hAnsiTheme="minorAscii" w:eastAsiaTheme="minorAscii" w:cstheme="minorAscii"/>
-                <w:noProof w:val="0"/>
+              <w:spacing w:lineRule="auto" w:line="240" w:before="0" w:after="0"/>
+              <w:jc w:val="left"/>
+              <w:rPr>
+                <w:rFonts w:ascii="Calibri" w:hAnsi="Calibri" w:eastAsia="Calibri" w:cs="Calibri" w:asciiTheme="minorAscii" w:cstheme="minorAscii" w:eastAsiaTheme="minorAscii" w:hAnsiTheme="minorAscii"/>
                 <w:color w:val="auto"/>
                 <w:sz w:val="22"/>
                 <w:szCs w:val="22"/>
@@ -1751,8 +1422,7 @@
             </w:pPr>
             <w:r>
               <w:rPr>
-                <w:rFonts w:ascii="Calibri" w:hAnsi="Calibri" w:eastAsia="Calibri" w:cs="Calibri" w:asciiTheme="minorAscii" w:hAnsiTheme="minorAscii" w:eastAsiaTheme="minorAscii" w:cstheme="minorAscii"/>
-                <w:noProof w:val="0"/>
+                <w:rFonts w:eastAsia="Calibri" w:cs="Calibri" w:cstheme="minorAscii" w:eastAsiaTheme="minorAscii"/>
                 <w:color w:val="auto"/>
                 <w:sz w:val="22"/>
                 <w:szCs w:val="22"/>
@@ -1768,87 +1438,123 @@
       <w:pPr>
         <w:pStyle w:val="Normal"/>
         <w:bidi w:val="0"/>
-        <w:spacing w:before="0" w:beforeAutospacing="off" w:after="160" w:afterAutospacing="off" w:line="259" w:lineRule="auto"/>
-        <w:ind w:left="0" w:right="0"/>
+        <w:spacing w:lineRule="auto" w:line="259" w:beforeAutospacing="0" w:before="0" w:afterAutospacing="0" w:after="160"/>
+        <w:ind w:left="0" w:right="0" w:hanging="0"/>
         <w:jc w:val="left"/>
         <w:rPr>
           <w:rFonts w:ascii="Calibri" w:hAnsi="Calibri" w:eastAsia="Calibri" w:cs="Calibri"/>
-          <w:noProof w:val="0"/>
-          <w:color w:val="auto"/>
-          <w:sz w:val="22"/>
-          <w:szCs w:val="22"/>
-          <w:lang w:val="en-US"/>
-        </w:rPr>
-      </w:pPr>
+          <w:color w:val="auto"/>
+          <w:sz w:val="22"/>
+          <w:szCs w:val="22"/>
+          <w:lang w:val="en-US"/>
+        </w:rPr>
+      </w:pPr>
+      <w:r>
+        <w:rPr>
+          <w:rFonts w:eastAsia="Calibri" w:cs="Calibri"/>
+          <w:color w:val="auto"/>
+          <w:sz w:val="22"/>
+          <w:szCs w:val="22"/>
+          <w:lang w:val="en-US"/>
+        </w:rPr>
+      </w:r>
     </w:p>
     <w:p>
       <w:pPr>
         <w:pStyle w:val="Normal"/>
         <w:rPr>
           <w:rFonts w:ascii="Calibri" w:hAnsi="Calibri" w:eastAsia="Calibri" w:cs="Calibri"/>
-          <w:noProof w:val="0"/>
-          <w:color w:val="auto"/>
-          <w:sz w:val="22"/>
-          <w:szCs w:val="22"/>
-          <w:lang w:val="en-US"/>
-        </w:rPr>
-      </w:pPr>
+          <w:color w:val="auto"/>
+          <w:sz w:val="22"/>
+          <w:szCs w:val="22"/>
+          <w:lang w:val="en-US"/>
+        </w:rPr>
+      </w:pPr>
+      <w:r>
+        <w:rPr>
+          <w:rFonts w:eastAsia="Calibri" w:cs="Calibri"/>
+          <w:color w:val="auto"/>
+          <w:sz w:val="22"/>
+          <w:szCs w:val="22"/>
+          <w:lang w:val="en-US"/>
+        </w:rPr>
+      </w:r>
     </w:p>
     <w:p>
       <w:pPr>
         <w:pStyle w:val="Normal"/>
         <w:rPr>
           <w:rFonts w:ascii="Calibri" w:hAnsi="Calibri" w:eastAsia="Calibri" w:cs="Calibri"/>
-          <w:noProof w:val="0"/>
-          <w:color w:val="auto"/>
-          <w:sz w:val="22"/>
-          <w:szCs w:val="22"/>
-          <w:lang w:val="en-US"/>
-        </w:rPr>
-      </w:pPr>
+          <w:color w:val="auto"/>
+          <w:sz w:val="22"/>
+          <w:szCs w:val="22"/>
+          <w:lang w:val="en-US"/>
+        </w:rPr>
+      </w:pPr>
+      <w:r>
+        <w:rPr>
+          <w:rFonts w:eastAsia="Calibri" w:cs="Calibri"/>
+          <w:color w:val="auto"/>
+          <w:sz w:val="22"/>
+          <w:szCs w:val="22"/>
+          <w:lang w:val="en-US"/>
+        </w:rPr>
+      </w:r>
     </w:p>
     <w:p>
       <w:pPr>
         <w:pStyle w:val="Normal"/>
         <w:rPr>
           <w:rFonts w:ascii="Calibri" w:hAnsi="Calibri" w:eastAsia="Calibri" w:cs="Calibri"/>
-          <w:noProof w:val="0"/>
-          <w:color w:val="auto"/>
-          <w:sz w:val="22"/>
-          <w:szCs w:val="22"/>
-          <w:lang w:val="en-US"/>
-        </w:rPr>
-      </w:pPr>
+          <w:color w:val="auto"/>
+          <w:sz w:val="22"/>
+          <w:szCs w:val="22"/>
+          <w:lang w:val="en-US"/>
+        </w:rPr>
+      </w:pPr>
+      <w:r>
+        <w:rPr>
+          <w:rFonts w:eastAsia="Calibri" w:cs="Calibri"/>
+          <w:color w:val="auto"/>
+          <w:sz w:val="22"/>
+          <w:szCs w:val="22"/>
+          <w:lang w:val="en-US"/>
+        </w:rPr>
+      </w:r>
     </w:p>
     <w:p>
       <w:pPr>
         <w:pStyle w:val="Normal"/>
         <w:rPr>
           <w:rFonts w:ascii="Calibri" w:hAnsi="Calibri" w:eastAsia="Calibri" w:cs="Calibri"/>
-          <w:noProof w:val="0"/>
-          <w:color w:val="auto"/>
-          <w:sz w:val="22"/>
-          <w:szCs w:val="22"/>
-          <w:lang w:val="en-US"/>
-        </w:rPr>
-      </w:pPr>
-    </w:p>
-    <w:p>
-      <w:pPr>
-        <w:pStyle w:val="Normal"/>
-        <w:rPr>
-          <w:rFonts w:ascii="Calibri" w:hAnsi="Calibri" w:eastAsia="Calibri" w:cs="Calibri"/>
-          <w:noProof w:val="0"/>
-          <w:color w:val="auto"/>
-          <w:sz w:val="22"/>
-          <w:szCs w:val="22"/>
-          <w:lang w:val="en-US"/>
-        </w:rPr>
-      </w:pPr>
-      <w:r>
-        <w:rPr>
-          <w:rFonts w:ascii="Calibri" w:hAnsi="Calibri" w:eastAsia="Calibri" w:cs="Calibri"/>
-          <w:noProof w:val="0"/>
+          <w:color w:val="auto"/>
+          <w:sz w:val="22"/>
+          <w:szCs w:val="22"/>
+          <w:lang w:val="en-US"/>
+        </w:rPr>
+      </w:pPr>
+      <w:r>
+        <w:rPr>
+          <w:rFonts w:eastAsia="Calibri" w:cs="Calibri"/>
+          <w:color w:val="auto"/>
+          <w:sz w:val="22"/>
+          <w:szCs w:val="22"/>
+          <w:lang w:val="en-US"/>
+        </w:rPr>
+      </w:r>
+    </w:p>
+    <w:p>
+      <w:pPr>
+        <w:pStyle w:val="Normal"/>
+        <w:widowControl/>
+        <w:bidi w:val="0"/>
+        <w:spacing w:lineRule="auto" w:line="259" w:before="0" w:after="160"/>
+        <w:jc w:val="left"/>
+        <w:rPr/>
+      </w:pPr>
+      <w:r>
+        <w:rPr>
+          <w:rFonts w:eastAsia="Calibri" w:cs="Calibri"/>
           <w:color w:val="auto"/>
           <w:sz w:val="22"/>
           <w:szCs w:val="22"/>
@@ -1858,30 +1564,31 @@
       </w:r>
     </w:p>
     <w:sectPr>
-      <w:pgSz w:w="12240" w:h="15840" w:orient="portrait"/>
-      <w:pgMar w:top="1440" w:right="1440" w:bottom="1440" w:left="1440" w:header="720" w:footer="720" w:gutter="0"/>
-      <w:cols w:space="720"/>
-      <w:docGrid w:linePitch="360"/>
+      <w:type w:val="nextPage"/>
+      <w:pgSz w:w="12240" w:h="15840"/>
+      <w:pgMar w:left="1440" w:right="1440" w:header="0" w:top="1440" w:footer="0" w:bottom="1440" w:gutter="0"/>
+      <w:pgNumType w:fmt="decimal"/>
+      <w:formProt w:val="false"/>
+      <w:textDirection w:val="lrTb"/>
+      <w:docGrid w:type="default" w:linePitch="360" w:charSpace="4096"/>
     </w:sectPr>
   </w:body>
 </w:document>
 </file>
 
 <file path=word/styles.xml><?xml version="1.0" encoding="utf-8"?>
-<w:styles xmlns:wp14="http://schemas.microsoft.com/office/word/2010/wordprocessingDrawing" xmlns:mc="http://schemas.openxmlformats.org/markup-compatibility/2006" xmlns:r="http://schemas.openxmlformats.org/officeDocument/2006/relationships" xmlns:w="http://schemas.openxmlformats.org/wordprocessingml/2006/main" xmlns:w14="http://schemas.microsoft.com/office/word/2010/wordml" xmlns:w15="http://schemas.microsoft.com/office/word/2012/wordml" mc:Ignorable="w14 w15 wp14">
+<w:styles xmlns:w="http://schemas.openxmlformats.org/wordprocessingml/2006/main" xmlns:w14="http://schemas.microsoft.com/office/word/2010/wordml" xmlns:mc="http://schemas.openxmlformats.org/markup-compatibility/2006" mc:Ignorable="w14">
   <w:docDefaults>
     <w:rPrDefault>
       <w:rPr>
-        <w:rFonts w:asciiTheme="minorHAnsi" w:hAnsiTheme="minorHAnsi" w:eastAsiaTheme="minorHAnsi" w:cstheme="minorBidi"/>
+        <w:rFonts w:ascii="Calibri" w:hAnsi="Calibri" w:eastAsia="Calibri" w:cs="" w:asciiTheme="minorHAnsi" w:cstheme="minorBidi" w:eastAsiaTheme="minorHAnsi" w:hAnsiTheme="minorHAnsi"/>
         <w:sz w:val="22"/>
         <w:szCs w:val="22"/>
         <w:lang w:val="en-US" w:eastAsia="en-US" w:bidi="ar-SA"/>
       </w:rPr>
     </w:rPrDefault>
     <w:pPrDefault>
-      <w:pPr>
-        <w:spacing w:after="160" w:line="259" w:lineRule="auto"/>
-      </w:pPr>
+      <w:pPr/>
     </w:pPrDefault>
   </w:docDefaults>
   <w:latentStyles w:defLockedState="0" w:defUIPriority="99" w:defSemiHidden="0" w:defUnhideWhenUsed="0" w:defQFormat="0" w:count="371">
@@ -2260,14 +1967,132 @@
   <w:style w:type="paragraph" w:styleId="Normal" w:default="1">
     <w:name w:val="Normal"/>
     <w:qFormat/>
+    <w:pPr>
+      <w:widowControl/>
+      <w:bidi w:val="0"/>
+      <w:spacing w:lineRule="auto" w:line="259" w:before="0" w:after="160"/>
+      <w:jc w:val="left"/>
+    </w:pPr>
+    <w:rPr>
+      <w:rFonts w:ascii="Calibri" w:hAnsi="Calibri" w:eastAsia="Calibri" w:cs="" w:asciiTheme="minorHAnsi" w:cstheme="minorBidi" w:eastAsiaTheme="minorHAnsi" w:hAnsiTheme="minorHAnsi"/>
+      <w:color w:val="auto"/>
+      <w:kern w:val="0"/>
+      <w:sz w:val="22"/>
+      <w:szCs w:val="22"/>
+      <w:lang w:val="en-US" w:eastAsia="en-US" w:bidi="ar-SA"/>
+    </w:rPr>
   </w:style>
   <w:style w:type="character" w:styleId="DefaultParagraphFont" w:default="1">
     <w:name w:val="Default Paragraph Font"/>
     <w:uiPriority w:val="1"/>
     <w:semiHidden/>
     <w:unhideWhenUsed/>
+    <w:qFormat/>
+    <w:rPr/>
   </w:style>
-  <w:style w:type="table" w:styleId="TableNormal" w:default="1">
+  <w:style w:type="character" w:styleId="InternetLink">
+    <w:name w:val="Internet Link"/>
+    <w:basedOn w:val="DefaultParagraphFont"/>
+    <w:uiPriority w:val="99"/>
+    <w:unhideWhenUsed/>
+    <w:rPr>
+      <w:color w:val="0563C1" w:themeColor="hyperlink"/>
+      <w:u w:val="single"/>
+    </w:rPr>
+  </w:style>
+  <w:style w:type="character" w:styleId="ListLabel1">
+    <w:name w:val="ListLabel 1"/>
+    <w:qFormat/>
+    <w:rPr>
+      <w:rFonts w:ascii="Calibri" w:hAnsi="Calibri" w:eastAsia="Calibri" w:cs="Calibri"/>
+      <w:color w:val="auto"/>
+      <w:sz w:val="22"/>
+      <w:szCs w:val="22"/>
+      <w:lang w:val="en-US"/>
+    </w:rPr>
+  </w:style>
+  <w:style w:type="character" w:styleId="ListLabel2">
+    <w:name w:val="ListLabel 2"/>
+    <w:qFormat/>
+    <w:rPr>
+      <w:rFonts w:ascii="Calibri" w:hAnsi="Calibri" w:eastAsia="Calibri" w:cs="Calibri" w:asciiTheme="minorAscii" w:cstheme="minorAscii" w:eastAsiaTheme="minorAscii" w:hAnsiTheme="minorAscii"/>
+      <w:color w:val="auto"/>
+      <w:sz w:val="22"/>
+      <w:szCs w:val="22"/>
+      <w:lang w:val="en-US"/>
+    </w:rPr>
+  </w:style>
+  <w:style w:type="character" w:styleId="ListLabel3">
+    <w:name w:val="ListLabel 3"/>
+    <w:qFormat/>
+    <w:rPr/>
+  </w:style>
+  <w:style w:type="paragraph" w:styleId="Heading">
+    <w:name w:val="Heading"/>
+    <w:basedOn w:val="Normal"/>
+    <w:next w:val="TextBody"/>
+    <w:qFormat/>
+    <w:pPr>
+      <w:keepNext w:val="true"/>
+      <w:spacing w:before="240" w:after="120"/>
+    </w:pPr>
+    <w:rPr>
+      <w:rFonts w:ascii="Liberation Sans" w:hAnsi="Liberation Sans" w:eastAsia="AR PL SungtiL GB" w:cs="Lohit Devanagari"/>
+      <w:sz w:val="28"/>
+      <w:szCs w:val="28"/>
+    </w:rPr>
+  </w:style>
+  <w:style w:type="paragraph" w:styleId="TextBody">
+    <w:name w:val="Body Text"/>
+    <w:basedOn w:val="Normal"/>
+    <w:pPr>
+      <w:spacing w:lineRule="auto" w:line="276" w:before="0" w:after="140"/>
+    </w:pPr>
+    <w:rPr/>
+  </w:style>
+  <w:style w:type="paragraph" w:styleId="List">
+    <w:name w:val="List"/>
+    <w:basedOn w:val="TextBody"/>
+    <w:pPr/>
+    <w:rPr>
+      <w:rFonts w:cs="Lohit Devanagari"/>
+    </w:rPr>
+  </w:style>
+  <w:style w:type="paragraph" w:styleId="Caption">
+    <w:name w:val="Caption"/>
+    <w:basedOn w:val="Normal"/>
+    <w:qFormat/>
+    <w:pPr>
+      <w:suppressLineNumbers/>
+      <w:spacing w:before="120" w:after="120"/>
+    </w:pPr>
+    <w:rPr>
+      <w:rFonts w:cs="Lohit Devanagari"/>
+      <w:i/>
+      <w:iCs/>
+      <w:sz w:val="24"/>
+      <w:szCs w:val="24"/>
+    </w:rPr>
+  </w:style>
+  <w:style w:type="paragraph" w:styleId="Index">
+    <w:name w:val="Index"/>
+    <w:basedOn w:val="Normal"/>
+    <w:qFormat/>
+    <w:pPr>
+      <w:suppressLineNumbers/>
+    </w:pPr>
+    <w:rPr>
+      <w:rFonts w:cs="Lohit Devanagari"/>
+    </w:rPr>
+  </w:style>
+  <w:style w:type="numbering" w:styleId="NoList" w:default="1">
+    <w:name w:val="No List"/>
+    <w:uiPriority w:val="99"/>
+    <w:semiHidden/>
+    <w:unhideWhenUsed/>
+    <w:qFormat/>
+  </w:style>
+  <w:style w:type="table" w:default="1" w:styleId="TableNormal">
     <w:name w:val="Normal Table"/>
     <w:uiPriority w:val="99"/>
     <w:semiHidden/>
@@ -2282,31 +2107,15 @@
       </w:tblCellMar>
     </w:tblPr>
   </w:style>
-  <w:style w:type="numbering" w:styleId="NoList" w:default="1">
-    <w:name w:val="No List"/>
-    <w:uiPriority w:val="99"/>
-    <w:semiHidden/>
-    <w:unhideWhenUsed/>
-  </w:style>
-  <w:style xmlns:w14="http://schemas.microsoft.com/office/word/2010/wordml" xmlns:mc="http://schemas.openxmlformats.org/markup-compatibility/2006" xmlns:w="http://schemas.openxmlformats.org/wordprocessingml/2006/main" w:type="character" w:styleId="Hyperlink" mc:Ignorable="w14">
-    <w:name xmlns:w="http://schemas.openxmlformats.org/wordprocessingml/2006/main" w:val="Hyperlink"/>
-    <w:basedOn xmlns:w="http://schemas.openxmlformats.org/wordprocessingml/2006/main" w:val="DefaultParagraphFont"/>
-    <w:uiPriority xmlns:w="http://schemas.openxmlformats.org/wordprocessingml/2006/main" w:val="99"/>
-    <w:unhideWhenUsed xmlns:w="http://schemas.openxmlformats.org/wordprocessingml/2006/main"/>
-    <w:rPr xmlns:w="http://schemas.openxmlformats.org/wordprocessingml/2006/main">
-      <w:color w:val="0563C1" w:themeColor="hyperlink"/>
-      <w:u w:val="single"/>
-    </w:rPr>
-  </w:style>
-  <w:style xmlns:w="http://schemas.openxmlformats.org/wordprocessingml/2006/main" w:type="table" w:styleId="TableGrid">
-    <w:name xmlns:w="http://schemas.openxmlformats.org/wordprocessingml/2006/main" w:val="Table Grid"/>
-    <w:basedOn xmlns:w="http://schemas.openxmlformats.org/wordprocessingml/2006/main" w:val="TableNormal"/>
-    <w:uiPriority xmlns:w="http://schemas.openxmlformats.org/wordprocessingml/2006/main" w:val="59"/>
-    <w:rsid xmlns:w="http://schemas.openxmlformats.org/wordprocessingml/2006/main" w:val="00FB4123"/>
-    <w:pPr xmlns:w="http://schemas.openxmlformats.org/wordprocessingml/2006/main">
+  <w:style w:type="table" w:styleId="TableGrid">
+    <w:name w:val="Table Grid"/>
+    <w:basedOn w:val="TableNormal"/>
+    <w:uiPriority w:val="59"/>
+    <w:rsid w:val="00fb4123"/>
+    <w:pPr>
       <w:spacing w:after="0" w:line="240" w:lineRule="auto"/>
     </w:pPr>
-    <w:tblPr xmlns:w="http://schemas.openxmlformats.org/wordprocessingml/2006/main">
+    <w:tblPr>
       <w:tblInd w:w="0" w:type="dxa"/>
       <w:tblBorders>
         <w:top w:val="single" w:color="000000" w:themeColor="text1" w:sz="4" w:space="0"/>

</xml_diff>